<commit_message>
Finish stat modeling course
</commit_message>
<xml_diff>
--- a/reports/Stakhiev_AV_3530904_70103_dop2.docx
+++ b/reports/Stakhiev_AV_3530904_70103_dop2.docx
@@ -385,20 +385,7 @@
           <w:rFonts w:cs="Times New Roman"/>
         </w:rPr>
         <w:tab/>
-      </w:r>
-      <w:proofErr w:type="spellStart"/>
-      <w:r>
-        <w:rPr>
-          <w:rFonts w:cs="Times New Roman"/>
-        </w:rPr>
-        <w:t>Стахиев</w:t>
-      </w:r>
-      <w:proofErr w:type="spellEnd"/>
-      <w:r>
-        <w:rPr>
-          <w:rFonts w:cs="Times New Roman"/>
-        </w:rPr>
-        <w:t xml:space="preserve"> А.В.</w:t>
+        <w:t>Стахиев А.В.</w:t>
       </w:r>
       <w:r>
         <w:rPr>
@@ -479,6 +466,12 @@
     </w:p>
     <w:sdt>
       <w:sdtPr>
+        <w:rPr>
+          <w:rFonts w:ascii="Calibri" w:eastAsia="Calibri" w:hAnsi="Calibri"/>
+          <w:color w:val="auto"/>
+          <w:sz w:val="22"/>
+          <w:szCs w:val="22"/>
+        </w:rPr>
         <w:id w:val="-926965635"/>
         <w:docPartObj>
           <w:docPartGallery w:val="Table of Contents"/>
@@ -487,12 +480,8 @@
       </w:sdtPr>
       <w:sdtEndPr>
         <w:rPr>
-          <w:rFonts w:ascii="Calibri" w:eastAsia="Calibri" w:hAnsi="Calibri"/>
           <w:b/>
           <w:bCs/>
-          <w:color w:val="auto"/>
-          <w:sz w:val="22"/>
-          <w:szCs w:val="22"/>
         </w:rPr>
       </w:sdtEndPr>
       <w:sdtContent>
@@ -1048,7 +1037,6 @@
         </w:rPr>
         <w:t xml:space="preserve">Проверку выполнить критерием </w:t>
       </w:r>
-      <w:proofErr w:type="spellStart"/>
       <w:r>
         <w:rPr>
           <w:rFonts w:ascii="Times New Roman" w:eastAsia="Basic Roman" w:hAnsi="Times New Roman" w:cs="Times New Roman"/>
@@ -1058,7 +1046,6 @@
         </w:rPr>
         <w:t>Мизеса</w:t>
       </w:r>
-      <w:proofErr w:type="spellEnd"/>
       <w:r>
         <w:rPr>
           <w:rFonts w:ascii="Times New Roman" w:eastAsia="Basic Roman" w:hAnsi="Times New Roman" w:cs="Times New Roman"/>
@@ -1149,9 +1136,8 @@
           <w:sz w:val="28"/>
           <w:szCs w:val="20"/>
         </w:rPr>
-        <w:t xml:space="preserve">Критерий омега-квадрат (иначе – критерий </w:t>
-      </w:r>
-      <w:proofErr w:type="spellStart"/>
+        <w:t xml:space="preserve">Критерий омега-квадрат (иначе – критерий Крамера-Мизеса-Смирнова) </w:t>
+      </w:r>
       <w:r>
         <w:rPr>
           <w:rFonts w:ascii="Times New Roman" w:eastAsia="Basic Roman" w:hAnsi="Times New Roman" w:cs="Times New Roman"/>
@@ -1159,9 +1145,8 @@
           <w:sz w:val="28"/>
           <w:szCs w:val="20"/>
         </w:rPr>
-        <w:t>Крамера</w:t>
-      </w:r>
-      <w:proofErr w:type="spellEnd"/>
+        <w:t xml:space="preserve">будем использовать </w:t>
+      </w:r>
       <w:r>
         <w:rPr>
           <w:rFonts w:ascii="Times New Roman" w:eastAsia="Basic Roman" w:hAnsi="Times New Roman" w:cs="Times New Roman"/>
@@ -1169,9 +1154,8 @@
           <w:sz w:val="28"/>
           <w:szCs w:val="20"/>
         </w:rPr>
-        <w:t>-</w:t>
-      </w:r>
-      <w:proofErr w:type="spellStart"/>
+        <w:t xml:space="preserve">для проверки гипотезы, подчиняется ли случайная величина </w:t>
+      </w:r>
       <w:r>
         <w:rPr>
           <w:rFonts w:ascii="Times New Roman" w:eastAsia="Basic Roman" w:hAnsi="Times New Roman" w:cs="Times New Roman"/>
@@ -1179,9 +1163,8 @@
           <w:sz w:val="28"/>
           <w:szCs w:val="20"/>
         </w:rPr>
-        <w:t>Мизеса</w:t>
-      </w:r>
-      <w:proofErr w:type="spellEnd"/>
+        <w:t>экспоненциальному</w:t>
+      </w:r>
       <w:r>
         <w:rPr>
           <w:rFonts w:ascii="Times New Roman" w:eastAsia="Basic Roman" w:hAnsi="Times New Roman" w:cs="Times New Roman"/>
@@ -1189,7 +1172,7 @@
           <w:sz w:val="28"/>
           <w:szCs w:val="20"/>
         </w:rPr>
-        <w:t xml:space="preserve">-Смирнова) </w:t>
+        <w:t xml:space="preserve"> закону распределения</w:t>
       </w:r>
       <w:r>
         <w:rPr>
@@ -1198,7 +1181,7 @@
           <w:sz w:val="28"/>
           <w:szCs w:val="20"/>
         </w:rPr>
-        <w:t xml:space="preserve">будем использовать </w:t>
+        <w:t>.</w:t>
       </w:r>
       <w:r>
         <w:rPr>
@@ -1207,7 +1190,7 @@
           <w:sz w:val="28"/>
           <w:szCs w:val="20"/>
         </w:rPr>
-        <w:t xml:space="preserve">для проверки гипотезы, подчиняется ли случайная величина </w:t>
+        <w:t xml:space="preserve"> Такая гипотеза называется </w:t>
       </w:r>
       <w:r>
         <w:rPr>
@@ -1216,7 +1199,7 @@
           <w:sz w:val="28"/>
           <w:szCs w:val="20"/>
         </w:rPr>
-        <w:t>экспоненциальному</w:t>
+        <w:t>нулевой</w:t>
       </w:r>
       <w:r>
         <w:rPr>
@@ -1225,7 +1208,7 @@
           <w:sz w:val="28"/>
           <w:szCs w:val="20"/>
         </w:rPr>
-        <w:t xml:space="preserve"> закону распределения</w:t>
+        <w:t>. Критерий использует эмпирическую функцию распределения</w:t>
       </w:r>
       <w:r>
         <w:rPr>
@@ -1234,7 +1217,7 @@
           <w:sz w:val="28"/>
           <w:szCs w:val="20"/>
         </w:rPr>
-        <w:t>.</w:t>
+        <w:t xml:space="preserve"> и </w:t>
       </w:r>
       <w:r>
         <w:rPr>
@@ -1243,43 +1226,7 @@
           <w:sz w:val="28"/>
           <w:szCs w:val="20"/>
         </w:rPr>
-        <w:t xml:space="preserve"> Такая гипотеза называется </w:t>
-      </w:r>
-      <w:r>
-        <w:rPr>
-          <w:rFonts w:ascii="Times New Roman" w:eastAsia="Basic Roman" w:hAnsi="Times New Roman" w:cs="Times New Roman"/>
-          <w:kern w:val="1"/>
-          <w:sz w:val="28"/>
-          <w:szCs w:val="20"/>
-        </w:rPr>
-        <w:t>нулевой</w:t>
-      </w:r>
-      <w:r>
-        <w:rPr>
-          <w:rFonts w:ascii="Times New Roman" w:eastAsia="Basic Roman" w:hAnsi="Times New Roman" w:cs="Times New Roman"/>
-          <w:kern w:val="1"/>
-          <w:sz w:val="28"/>
-          <w:szCs w:val="20"/>
-        </w:rPr>
-        <w:t xml:space="preserve">. Критерий основан на расчёте суммы квадратов разностей между накопленной </w:t>
-      </w:r>
-      <w:r>
-        <w:rPr>
-          <w:rFonts w:ascii="Times New Roman" w:eastAsia="Basic Roman" w:hAnsi="Times New Roman" w:cs="Times New Roman"/>
-          <w:kern w:val="1"/>
-          <w:sz w:val="28"/>
-          <w:szCs w:val="20"/>
-        </w:rPr>
-        <w:t>частностью</w:t>
-      </w:r>
-      <w:r>
-        <w:rPr>
-          <w:rFonts w:ascii="Times New Roman" w:eastAsia="Basic Roman" w:hAnsi="Times New Roman" w:cs="Times New Roman"/>
-          <w:kern w:val="1"/>
-          <w:sz w:val="28"/>
-          <w:szCs w:val="20"/>
-        </w:rPr>
-        <w:t xml:space="preserve"> (эмпирической функцией распределения) и теоретической функцией распределения.</w:t>
+        <w:t>метрику типа среднеквадратичного отклонения.</w:t>
       </w:r>
     </w:p>
     <w:p>
@@ -1808,19 +1755,7 @@
             <w:sz w:val="28"/>
             <w:szCs w:val="20"/>
           </w:rPr>
-          <m:t>beta</m:t>
-        </m:r>
-        <m:r>
-          <m:rPr>
-            <m:sty m:val="p"/>
-          </m:rPr>
-          <w:rPr>
-            <w:rFonts w:ascii="Cambria Math" w:eastAsia="Basic Roman" w:hAnsi="Cambria Math" w:cs="Times New Roman"/>
-            <w:kern w:val="1"/>
-            <w:sz w:val="28"/>
-            <w:szCs w:val="20"/>
-          </w:rPr>
-          <m:t>=20</m:t>
+          <m:t>beta=20</m:t>
         </m:r>
       </m:oMath>
       <w:r>
@@ -1845,9 +1780,9 @@
           <w:lang w:eastAsia="ru-RU"/>
         </w:rPr>
         <w:drawing>
-          <wp:inline distT="0" distB="0" distL="0" distR="0" wp14:anchorId="1F016232" wp14:editId="70E86DEE">
-            <wp:extent cx="5133333" cy="1323810"/>
-            <wp:effectExtent l="0" t="0" r="0" b="0"/>
+          <wp:inline distT="0" distB="0" distL="0" distR="0" wp14:anchorId="78191CA8" wp14:editId="19AD7C34">
+            <wp:extent cx="5000000" cy="1409524"/>
+            <wp:effectExtent l="0" t="0" r="0" b="635"/>
             <wp:docPr id="1" name="Рисунок 1"/>
             <wp:cNvGraphicFramePr>
               <a:graphicFrameLocks xmlns:a="http://schemas.openxmlformats.org/drawingml/2006/main" noChangeAspect="1"/>
@@ -1868,7 +1803,7 @@
                   <pic:spPr>
                     <a:xfrm>
                       <a:off x="0" y="0"/>
-                      <a:ext cx="5133333" cy="1323810"/>
+                      <a:ext cx="5000000" cy="1409524"/>
                     </a:xfrm>
                     <a:prstGeom prst="rect">
                       <a:avLst/>
@@ -1939,10 +1874,286 @@
               <w:sz w:val="28"/>
               <w:szCs w:val="20"/>
             </w:rPr>
-            <m:t>=0,168</m:t>
+            <m:t>=2.229e-05</m:t>
           </m:r>
         </m:oMath>
       </m:oMathPara>
+    </w:p>
+    <w:p>
+      <w:pPr>
+        <w:rPr>
+          <w:rFonts w:ascii="Times New Roman" w:hAnsi="Times New Roman" w:cs="Times New Roman"/>
+          <w:i/>
+          <w:kern w:val="1"/>
+          <w:sz w:val="28"/>
+          <w:szCs w:val="20"/>
+        </w:rPr>
+      </w:pPr>
+      <m:oMathPara>
+        <m:oMathParaPr>
+          <m:jc m:val="left"/>
+        </m:oMathParaPr>
+        <m:oMath>
+          <m:sSup>
+            <m:sSupPr>
+              <m:ctrlPr>
+                <w:rPr>
+                  <w:rFonts w:ascii="Cambria Math" w:eastAsia="Basic Roman" w:hAnsi="Cambria Math" w:cs="Times New Roman"/>
+                  <w:kern w:val="1"/>
+                  <w:sz w:val="28"/>
+                  <w:szCs w:val="20"/>
+                </w:rPr>
+              </m:ctrlPr>
+            </m:sSupPr>
+            <m:e>
+              <m:r>
+                <w:rPr>
+                  <w:rFonts w:ascii="Cambria Math" w:eastAsia="Basic Roman" w:hAnsi="Cambria Math" w:cs="Times New Roman"/>
+                  <w:kern w:val="1"/>
+                  <w:sz w:val="28"/>
+                  <w:szCs w:val="20"/>
+                  <w:lang w:val="en-US"/>
+                </w:rPr>
+                <m:t>n</m:t>
+              </m:r>
+              <m:r>
+                <w:rPr>
+                  <w:rFonts w:ascii="Cambria Math" w:eastAsia="Basic Roman" w:hAnsi="Cambria Math" w:cs="Times New Roman"/>
+                  <w:kern w:val="1"/>
+                  <w:sz w:val="28"/>
+                  <w:szCs w:val="20"/>
+                </w:rPr>
+                <m:t>ω</m:t>
+              </m:r>
+            </m:e>
+            <m:sup>
+              <m:r>
+                <m:rPr>
+                  <m:sty m:val="p"/>
+                </m:rPr>
+                <w:rPr>
+                  <w:rFonts w:ascii="Cambria Math" w:eastAsia="Basic Roman" w:hAnsi="Cambria Math" w:cs="Times New Roman"/>
+                  <w:kern w:val="1"/>
+                  <w:sz w:val="28"/>
+                  <w:szCs w:val="20"/>
+                </w:rPr>
+                <m:t>2</m:t>
+              </m:r>
+            </m:sup>
+          </m:sSup>
+          <m:r>
+            <w:rPr>
+              <w:rFonts w:ascii="Cambria Math" w:eastAsia="Basic Roman" w:hAnsi="Cambria Math" w:cs="Times New Roman"/>
+              <w:kern w:val="1"/>
+              <w:sz w:val="28"/>
+              <w:szCs w:val="20"/>
+            </w:rPr>
+            <m:t>=0,223</m:t>
+          </m:r>
+        </m:oMath>
+      </m:oMathPara>
+    </w:p>
+    <w:p>
+      <w:pPr>
+        <w:ind w:firstLine="567"/>
+        <w:rPr>
+          <w:rFonts w:ascii="Times New Roman" w:eastAsia="Basic Roman" w:hAnsi="Times New Roman" w:cs="Times New Roman"/>
+          <w:kern w:val="1"/>
+          <w:sz w:val="28"/>
+          <w:szCs w:val="20"/>
+        </w:rPr>
+      </w:pPr>
+      <w:r>
+        <w:rPr>
+          <w:rFonts w:ascii="Times New Roman" w:eastAsia="Basic Roman" w:hAnsi="Times New Roman" w:cs="Times New Roman"/>
+          <w:kern w:val="1"/>
+          <w:sz w:val="28"/>
+          <w:szCs w:val="20"/>
+        </w:rPr>
+        <w:t>При объёме выборки </w:t>
+      </w:r>
+      <w:r>
+        <w:rPr>
+          <w:rFonts w:ascii="Times New Roman" w:eastAsia="Basic Roman" w:hAnsi="Times New Roman" w:cs="Times New Roman"/>
+          <w:kern w:val="1"/>
+          <w:sz w:val="28"/>
+          <w:szCs w:val="20"/>
+        </w:rPr>
+        <w:drawing>
+          <wp:inline distT="0" distB="0" distL="0" distR="0">
+            <wp:extent cx="457200" cy="123825"/>
+            <wp:effectExtent l="0" t="0" r="0" b="9525"/>
+            <wp:docPr id="5" name="Рисунок 5" descr="n&gt;40"/>
+            <wp:cNvGraphicFramePr>
+              <a:graphicFrameLocks xmlns:a="http://schemas.openxmlformats.org/drawingml/2006/main" noChangeAspect="1"/>
+            </wp:cNvGraphicFramePr>
+            <a:graphic xmlns:a="http://schemas.openxmlformats.org/drawingml/2006/main">
+              <a:graphicData uri="http://schemas.openxmlformats.org/drawingml/2006/picture">
+                <pic:pic xmlns:pic="http://schemas.openxmlformats.org/drawingml/2006/picture">
+                  <pic:nvPicPr>
+                    <pic:cNvPr id="0" name="Picture 23" descr="n&gt;40"/>
+                    <pic:cNvPicPr>
+                      <a:picLocks noChangeAspect="1" noChangeArrowheads="1"/>
+                    </pic:cNvPicPr>
+                  </pic:nvPicPr>
+                  <pic:blipFill>
+                    <a:blip r:embed="rId9">
+                      <a:extLst>
+                        <a:ext uri="{28A0092B-C50C-407E-A947-70E740481C1C}">
+                          <a14:useLocalDpi xmlns:a14="http://schemas.microsoft.com/office/drawing/2010/main" val="0"/>
+                        </a:ext>
+                      </a:extLst>
+                    </a:blip>
+                    <a:srcRect/>
+                    <a:stretch>
+                      <a:fillRect/>
+                    </a:stretch>
+                  </pic:blipFill>
+                  <pic:spPr bwMode="auto">
+                    <a:xfrm>
+                      <a:off x="0" y="0"/>
+                      <a:ext cx="457200" cy="123825"/>
+                    </a:xfrm>
+                    <a:prstGeom prst="rect">
+                      <a:avLst/>
+                    </a:prstGeom>
+                    <a:noFill/>
+                    <a:ln>
+                      <a:noFill/>
+                    </a:ln>
+                  </pic:spPr>
+                </pic:pic>
+              </a:graphicData>
+            </a:graphic>
+          </wp:inline>
+        </w:drawing>
+      </w:r>
+      <w:r>
+        <w:rPr>
+          <w:rFonts w:ascii="Times New Roman" w:eastAsia="Basic Roman" w:hAnsi="Times New Roman" w:cs="Times New Roman"/>
+          <w:kern w:val="1"/>
+          <w:sz w:val="28"/>
+          <w:szCs w:val="20"/>
+        </w:rPr>
+        <w:t> можно пользоваться квантилями распределения </w:t>
+      </w:r>
+      <w:r>
+        <w:rPr>
+          <w:rFonts w:ascii="Times New Roman" w:eastAsia="Basic Roman" w:hAnsi="Times New Roman" w:cs="Times New Roman"/>
+          <w:kern w:val="1"/>
+          <w:sz w:val="28"/>
+          <w:szCs w:val="20"/>
+        </w:rPr>
+        <w:drawing>
+          <wp:inline distT="0" distB="0" distL="0" distR="0">
+            <wp:extent cx="304800" cy="142875"/>
+            <wp:effectExtent l="0" t="0" r="0" b="9525"/>
+            <wp:docPr id="4" name="Рисунок 4" descr="n\omega^2"/>
+            <wp:cNvGraphicFramePr>
+              <a:graphicFrameLocks xmlns:a="http://schemas.openxmlformats.org/drawingml/2006/main" noChangeAspect="1"/>
+            </wp:cNvGraphicFramePr>
+            <a:graphic xmlns:a="http://schemas.openxmlformats.org/drawingml/2006/main">
+              <a:graphicData uri="http://schemas.openxmlformats.org/drawingml/2006/picture">
+                <pic:pic xmlns:pic="http://schemas.openxmlformats.org/drawingml/2006/picture">
+                  <pic:nvPicPr>
+                    <pic:cNvPr id="0" name="Picture 24" descr="n\omega^2"/>
+                    <pic:cNvPicPr>
+                      <a:picLocks noChangeAspect="1" noChangeArrowheads="1"/>
+                    </pic:cNvPicPr>
+                  </pic:nvPicPr>
+                  <pic:blipFill>
+                    <a:blip r:embed="rId10">
+                      <a:extLst>
+                        <a:ext uri="{28A0092B-C50C-407E-A947-70E740481C1C}">
+                          <a14:useLocalDpi xmlns:a14="http://schemas.microsoft.com/office/drawing/2010/main" val="0"/>
+                        </a:ext>
+                      </a:extLst>
+                    </a:blip>
+                    <a:srcRect/>
+                    <a:stretch>
+                      <a:fillRect/>
+                    </a:stretch>
+                  </pic:blipFill>
+                  <pic:spPr bwMode="auto">
+                    <a:xfrm>
+                      <a:off x="0" y="0"/>
+                      <a:ext cx="304800" cy="142875"/>
+                    </a:xfrm>
+                    <a:prstGeom prst="rect">
+                      <a:avLst/>
+                    </a:prstGeom>
+                    <a:noFill/>
+                    <a:ln>
+                      <a:noFill/>
+                    </a:ln>
+                  </pic:spPr>
+                </pic:pic>
+              </a:graphicData>
+            </a:graphic>
+          </wp:inline>
+        </w:drawing>
+      </w:r>
+      <w:r>
+        <w:rPr>
+          <w:rFonts w:ascii="Times New Roman" w:eastAsia="Basic Roman" w:hAnsi="Times New Roman" w:cs="Times New Roman"/>
+          <w:kern w:val="1"/>
+          <w:sz w:val="28"/>
+          <w:szCs w:val="20"/>
+        </w:rPr>
+        <w:t>, приведенными в следующей таблице:</w:t>
+      </w:r>
+    </w:p>
+    <w:p>
+      <w:pPr>
+        <w:ind w:firstLine="567"/>
+        <w:rPr>
+          <w:rFonts w:ascii="Times New Roman" w:eastAsia="Basic Roman" w:hAnsi="Times New Roman" w:cs="Times New Roman"/>
+          <w:kern w:val="1"/>
+          <w:sz w:val="28"/>
+          <w:szCs w:val="20"/>
+        </w:rPr>
+      </w:pPr>
+      <w:r>
+        <w:rPr>
+          <w:noProof/>
+          <w:lang w:eastAsia="ru-RU"/>
+        </w:rPr>
+        <w:drawing>
+          <wp:inline distT="0" distB="0" distL="0" distR="0" wp14:anchorId="1E08D119" wp14:editId="4250F19F">
+            <wp:extent cx="3895238" cy="666667"/>
+            <wp:effectExtent l="0" t="0" r="0" b="635"/>
+            <wp:docPr id="6" name="Рисунок 6"/>
+            <wp:cNvGraphicFramePr>
+              <a:graphicFrameLocks xmlns:a="http://schemas.openxmlformats.org/drawingml/2006/main" noChangeAspect="1"/>
+            </wp:cNvGraphicFramePr>
+            <a:graphic xmlns:a="http://schemas.openxmlformats.org/drawingml/2006/main">
+              <a:graphicData uri="http://schemas.openxmlformats.org/drawingml/2006/picture">
+                <pic:pic xmlns:pic="http://schemas.openxmlformats.org/drawingml/2006/picture">
+                  <pic:nvPicPr>
+                    <pic:cNvPr id="1" name=""/>
+                    <pic:cNvPicPr/>
+                  </pic:nvPicPr>
+                  <pic:blipFill>
+                    <a:blip r:embed="rId11"/>
+                    <a:stretch>
+                      <a:fillRect/>
+                    </a:stretch>
+                  </pic:blipFill>
+                  <pic:spPr>
+                    <a:xfrm>
+                      <a:off x="0" y="0"/>
+                      <a:ext cx="3895238" cy="666667"/>
+                    </a:xfrm>
+                    <a:prstGeom prst="rect">
+                      <a:avLst/>
+                    </a:prstGeom>
+                  </pic:spPr>
+                </pic:pic>
+              </a:graphicData>
+            </a:graphic>
+          </wp:inline>
+        </w:drawing>
+      </w:r>
     </w:p>
     <w:p>
       <w:pPr>
@@ -2129,6 +2340,7 @@
         <w:ind w:firstLine="567"/>
         <w:rPr>
           <w:rFonts w:ascii="Times New Roman" w:eastAsia="Basic Roman" w:hAnsi="Times New Roman" w:cs="Times New Roman"/>
+          <w:i/>
           <w:kern w:val="1"/>
           <w:sz w:val="28"/>
           <w:szCs w:val="20"/>
@@ -2160,7 +2372,16 @@
             <w:sz w:val="28"/>
             <w:szCs w:val="20"/>
           </w:rPr>
-          <m:t>=0.05</m:t>
+          <m:t>=0.9</m:t>
+        </m:r>
+        <m:r>
+          <w:rPr>
+            <w:rFonts w:ascii="Cambria Math" w:eastAsia="Basic Roman" w:hAnsi="Cambria Math" w:cs="Times New Roman"/>
+            <w:kern w:val="1"/>
+            <w:sz w:val="28"/>
+            <w:szCs w:val="20"/>
+          </w:rPr>
+          <m:t>5</m:t>
         </m:r>
       </m:oMath>
       <w:r>
@@ -2185,6 +2406,15 @@
             </m:ctrlPr>
           </m:sSubSupPr>
           <m:e>
+            <m:r>
+              <w:rPr>
+                <w:rFonts w:ascii="Cambria Math" w:eastAsia="Basic Roman" w:hAnsi="Cambria Math" w:cs="Times New Roman"/>
+                <w:kern w:val="1"/>
+                <w:sz w:val="28"/>
+                <w:szCs w:val="20"/>
+              </w:rPr>
+              <m:t>n</m:t>
+            </m:r>
             <m:r>
               <w:rPr>
                 <w:rFonts w:ascii="Cambria Math" w:eastAsia="Basic Roman" w:hAnsi="Cambria Math" w:cs="Times New Roman"/>
@@ -2326,50 +2556,6 @@
     </w:p>
     <w:p>
       <w:pPr>
-        <w:ind w:firstLine="567"/>
-        <w:rPr>
-          <w:rFonts w:ascii="Times New Roman" w:eastAsia="Basic Roman" w:hAnsi="Times New Roman" w:cs="Times New Roman"/>
-          <w:kern w:val="1"/>
-          <w:sz w:val="28"/>
-          <w:szCs w:val="20"/>
-        </w:rPr>
-      </w:pPr>
-    </w:p>
-    <w:p>
-      <w:pPr>
-        <w:ind w:firstLine="567"/>
-        <w:rPr>
-          <w:rFonts w:ascii="Times New Roman" w:eastAsia="Basic Roman" w:hAnsi="Times New Roman" w:cs="Times New Roman"/>
-          <w:kern w:val="1"/>
-          <w:sz w:val="28"/>
-          <w:szCs w:val="20"/>
-        </w:rPr>
-      </w:pPr>
-    </w:p>
-    <w:p>
-      <w:pPr>
-        <w:ind w:firstLine="567"/>
-        <w:rPr>
-          <w:rFonts w:ascii="Times New Roman" w:eastAsia="Basic Roman" w:hAnsi="Times New Roman" w:cs="Times New Roman"/>
-          <w:kern w:val="1"/>
-          <w:sz w:val="28"/>
-          <w:szCs w:val="20"/>
-        </w:rPr>
-      </w:pPr>
-    </w:p>
-    <w:p>
-      <w:pPr>
-        <w:ind w:firstLine="567"/>
-        <w:rPr>
-          <w:rFonts w:ascii="Times New Roman" w:eastAsia="Basic Roman" w:hAnsi="Times New Roman" w:cs="Times New Roman"/>
-          <w:kern w:val="1"/>
-          <w:sz w:val="28"/>
-          <w:szCs w:val="20"/>
-        </w:rPr>
-      </w:pPr>
-    </w:p>
-    <w:p>
-      <w:pPr>
         <w:pStyle w:val="1"/>
         <w:rPr>
           <w:rFonts w:ascii="Times New Roman" w:eastAsia="Times New Roman" w:hAnsi="Times New Roman" w:cs="Times New Roman"/>
@@ -2405,7 +2591,6 @@
         </w:rPr>
         <w:t xml:space="preserve">Был проведен анализ показателей в соответствии с помощью критерия </w:t>
       </w:r>
-      <w:proofErr w:type="spellStart"/>
       <w:r>
         <w:rPr>
           <w:rFonts w:ascii="Times New Roman" w:eastAsia="Basic Roman" w:hAnsi="Times New Roman" w:cs="Times New Roman"/>
@@ -2415,7 +2600,6 @@
         </w:rPr>
         <w:t>Мизеса</w:t>
       </w:r>
-      <w:proofErr w:type="spellEnd"/>
       <w:r>
         <w:rPr>
           <w:rFonts w:ascii="Times New Roman" w:eastAsia="Basic Roman" w:hAnsi="Times New Roman" w:cs="Times New Roman"/>
@@ -2476,25 +2660,22 @@
           <w:rFonts w:ascii="Times New Roman" w:hAnsi="Times New Roman" w:cs="Times New Roman"/>
         </w:rPr>
       </w:pPr>
-      <w:bookmarkStart w:id="9" w:name="_GoBack"/>
+    </w:p>
+    <w:p>
+      <w:pPr>
+        <w:pStyle w:val="1"/>
+        <w:rPr>
+          <w:rFonts w:ascii="Times New Roman" w:hAnsi="Times New Roman" w:cs="Times New Roman"/>
+        </w:rPr>
+      </w:pPr>
+      <w:bookmarkStart w:id="9" w:name="_Toc33025798"/>
+      <w:bookmarkStart w:id="10" w:name="_Toc39623290"/>
+      <w:bookmarkStart w:id="11" w:name="_Toc39623319"/>
       <w:bookmarkEnd w:id="9"/>
-    </w:p>
-    <w:p>
-      <w:pPr>
-        <w:pStyle w:val="1"/>
+      <w:r>
         <w:rPr>
           <w:rFonts w:ascii="Times New Roman" w:hAnsi="Times New Roman" w:cs="Times New Roman"/>
         </w:rPr>
-      </w:pPr>
-      <w:bookmarkStart w:id="10" w:name="_Toc33025798"/>
-      <w:bookmarkStart w:id="11" w:name="_Toc39623290"/>
-      <w:bookmarkStart w:id="12" w:name="_Toc39623319"/>
-      <w:bookmarkEnd w:id="10"/>
-      <w:r>
-        <w:rPr>
-          <w:rFonts w:ascii="Times New Roman" w:hAnsi="Times New Roman" w:cs="Times New Roman"/>
-        </w:rPr>
-        <w:lastRenderedPageBreak/>
         <w:t xml:space="preserve">Листинг программы на языке </w:t>
       </w:r>
       <w:r>
@@ -2504,8 +2685,8 @@
         </w:rPr>
         <w:t>Python</w:t>
       </w:r>
+      <w:bookmarkEnd w:id="10"/>
       <w:bookmarkEnd w:id="11"/>
-      <w:bookmarkEnd w:id="12"/>
     </w:p>
     <w:p>
       <w:pPr>
@@ -2536,7 +2717,6 @@
           <w:lang w:val="en-US" w:eastAsia="ru-RU"/>
         </w:rPr>
       </w:pPr>
-      <w:proofErr w:type="gramStart"/>
       <w:r>
         <w:rPr>
           <w:rFonts w:ascii="Courier New" w:eastAsia="Times New Roman" w:hAnsi="Courier New" w:cs="Courier New"/>
@@ -2549,7 +2729,6 @@
         </w:rPr>
         <w:t>import</w:t>
       </w:r>
-      <w:proofErr w:type="gramEnd"/>
       <w:r>
         <w:rPr>
           <w:rFonts w:ascii="Courier New" w:eastAsia="Times New Roman" w:hAnsi="Courier New" w:cs="Courier New"/>
@@ -2560,7 +2739,6 @@
         </w:rPr>
         <w:t xml:space="preserve"> </w:t>
       </w:r>
-      <w:proofErr w:type="spellStart"/>
       <w:r>
         <w:rPr>
           <w:rFonts w:ascii="Courier New" w:eastAsia="Times New Roman" w:hAnsi="Courier New" w:cs="Courier New"/>
@@ -2573,7 +2751,6 @@
         </w:rPr>
         <w:t>numpy</w:t>
       </w:r>
-      <w:proofErr w:type="spellEnd"/>
       <w:r>
         <w:rPr>
           <w:rFonts w:ascii="Courier New" w:eastAsia="Times New Roman" w:hAnsi="Courier New" w:cs="Courier New"/>
@@ -2648,7 +2825,6 @@
           <w:lang w:val="en-US" w:eastAsia="ru-RU"/>
         </w:rPr>
       </w:pPr>
-      <w:proofErr w:type="gramStart"/>
       <w:r>
         <w:rPr>
           <w:rFonts w:ascii="Courier New" w:eastAsia="Times New Roman" w:hAnsi="Courier New" w:cs="Courier New"/>
@@ -2661,7 +2837,6 @@
         </w:rPr>
         <w:t>import</w:t>
       </w:r>
-      <w:proofErr w:type="gramEnd"/>
       <w:r>
         <w:rPr>
           <w:rFonts w:ascii="Courier New" w:eastAsia="Times New Roman" w:hAnsi="Courier New" w:cs="Courier New"/>
@@ -2714,7 +2889,6 @@
           <w:lang w:val="en-US" w:eastAsia="ru-RU"/>
         </w:rPr>
       </w:pPr>
-      <w:proofErr w:type="gramStart"/>
       <w:r>
         <w:rPr>
           <w:rFonts w:ascii="Courier New" w:eastAsia="Times New Roman" w:hAnsi="Courier New" w:cs="Courier New"/>
@@ -2727,7 +2901,6 @@
         </w:rPr>
         <w:t>import</w:t>
       </w:r>
-      <w:proofErr w:type="gramEnd"/>
       <w:r>
         <w:rPr>
           <w:rFonts w:ascii="Courier New" w:eastAsia="Times New Roman" w:hAnsi="Courier New" w:cs="Courier New"/>
@@ -2810,27 +2983,15 @@
           <w:lang w:val="en-US" w:eastAsia="ru-RU"/>
         </w:rPr>
       </w:pPr>
-      <w:proofErr w:type="gramStart"/>
-      <w:r>
-        <w:rPr>
-          <w:rFonts w:ascii="Courier New" w:eastAsia="Times New Roman" w:hAnsi="Courier New" w:cs="Courier New"/>
-          <w:color w:val="333333"/>
-          <w:sz w:val="20"/>
-          <w:szCs w:val="20"/>
-          <w:lang w:val="en-US" w:eastAsia="ru-RU"/>
-        </w:rPr>
-        <w:t>beta</w:t>
-      </w:r>
-      <w:proofErr w:type="gramEnd"/>
-      <w:r>
-        <w:rPr>
-          <w:rFonts w:ascii="Courier New" w:eastAsia="Times New Roman" w:hAnsi="Courier New" w:cs="Courier New"/>
-          <w:color w:val="333333"/>
-          <w:sz w:val="20"/>
-          <w:szCs w:val="20"/>
-          <w:lang w:val="en-US" w:eastAsia="ru-RU"/>
-        </w:rPr>
-        <w:t xml:space="preserve"> = </w:t>
+      <w:r>
+        <w:rPr>
+          <w:rFonts w:ascii="Courier New" w:eastAsia="Times New Roman" w:hAnsi="Courier New" w:cs="Courier New"/>
+          <w:color w:val="333333"/>
+          <w:sz w:val="20"/>
+          <w:szCs w:val="20"/>
+          <w:lang w:val="en-US" w:eastAsia="ru-RU"/>
+        </w:rPr>
+        <w:t xml:space="preserve">beta = </w:t>
       </w:r>
       <w:r>
         <w:rPr>
@@ -2874,27 +3035,15 @@
           <w:lang w:val="en-US" w:eastAsia="ru-RU"/>
         </w:rPr>
       </w:pPr>
-      <w:proofErr w:type="gramStart"/>
-      <w:r>
-        <w:rPr>
-          <w:rFonts w:ascii="Courier New" w:eastAsia="Times New Roman" w:hAnsi="Courier New" w:cs="Courier New"/>
-          <w:color w:val="333333"/>
-          <w:sz w:val="20"/>
-          <w:szCs w:val="20"/>
-          <w:lang w:val="en-US" w:eastAsia="ru-RU"/>
-        </w:rPr>
-        <w:t>size</w:t>
-      </w:r>
-      <w:proofErr w:type="gramEnd"/>
-      <w:r>
-        <w:rPr>
-          <w:rFonts w:ascii="Courier New" w:eastAsia="Times New Roman" w:hAnsi="Courier New" w:cs="Courier New"/>
-          <w:color w:val="333333"/>
-          <w:sz w:val="20"/>
-          <w:szCs w:val="20"/>
-          <w:lang w:val="en-US" w:eastAsia="ru-RU"/>
-        </w:rPr>
-        <w:t xml:space="preserve"> = </w:t>
+      <w:r>
+        <w:rPr>
+          <w:rFonts w:ascii="Courier New" w:eastAsia="Times New Roman" w:hAnsi="Courier New" w:cs="Courier New"/>
+          <w:color w:val="333333"/>
+          <w:sz w:val="20"/>
+          <w:szCs w:val="20"/>
+          <w:lang w:val="en-US" w:eastAsia="ru-RU"/>
+        </w:rPr>
+        <w:t xml:space="preserve">size = </w:t>
       </w:r>
       <w:r>
         <w:rPr>
@@ -2968,8 +3117,6 @@
           <w:lang w:val="en-US" w:eastAsia="ru-RU"/>
         </w:rPr>
       </w:pPr>
-      <w:proofErr w:type="spellStart"/>
-      <w:proofErr w:type="gramStart"/>
       <w:r>
         <w:rPr>
           <w:rFonts w:ascii="Courier New" w:eastAsia="Times New Roman" w:hAnsi="Courier New" w:cs="Courier New"/>
@@ -2982,8 +3129,6 @@
         </w:rPr>
         <w:t>def</w:t>
       </w:r>
-      <w:proofErr w:type="spellEnd"/>
-      <w:proofErr w:type="gramEnd"/>
       <w:r>
         <w:rPr>
           <w:rFonts w:ascii="Courier New" w:eastAsia="Times New Roman" w:hAnsi="Courier New" w:cs="Courier New"/>
@@ -2994,7 +3139,6 @@
         </w:rPr>
         <w:t xml:space="preserve"> </w:t>
       </w:r>
-      <w:proofErr w:type="spellStart"/>
       <w:r>
         <w:rPr>
           <w:rFonts w:ascii="Courier New" w:eastAsia="Times New Roman" w:hAnsi="Courier New" w:cs="Courier New"/>
@@ -3007,7 +3151,6 @@
         </w:rPr>
         <w:t>expon</w:t>
       </w:r>
-      <w:proofErr w:type="spellEnd"/>
       <w:r>
         <w:rPr>
           <w:rFonts w:ascii="Courier New" w:eastAsia="Times New Roman" w:hAnsi="Courier New" w:cs="Courier New"/>
@@ -3056,31 +3199,7 @@
           <w:szCs w:val="20"/>
           <w:lang w:val="en-US" w:eastAsia="ru-RU"/>
         </w:rPr>
-        <w:t xml:space="preserve">  </w:t>
-      </w:r>
-      <w:proofErr w:type="spellStart"/>
-      <w:proofErr w:type="gramStart"/>
-      <w:r>
-        <w:rPr>
-          <w:rFonts w:ascii="Courier New" w:eastAsia="Times New Roman" w:hAnsi="Courier New" w:cs="Courier New"/>
-          <w:color w:val="333333"/>
-          <w:sz w:val="20"/>
-          <w:szCs w:val="20"/>
-          <w:lang w:val="en-US" w:eastAsia="ru-RU"/>
-        </w:rPr>
-        <w:t>arr</w:t>
-      </w:r>
-      <w:proofErr w:type="spellEnd"/>
-      <w:proofErr w:type="gramEnd"/>
-      <w:r>
-        <w:rPr>
-          <w:rFonts w:ascii="Courier New" w:eastAsia="Times New Roman" w:hAnsi="Courier New" w:cs="Courier New"/>
-          <w:color w:val="333333"/>
-          <w:sz w:val="20"/>
-          <w:szCs w:val="20"/>
-          <w:lang w:val="en-US" w:eastAsia="ru-RU"/>
-        </w:rPr>
-        <w:t xml:space="preserve"> = []</w:t>
+        <w:t xml:space="preserve">  arr = []</w:t>
       </w:r>
     </w:p>
     <w:p>
@@ -3122,7 +3241,6 @@
         </w:rPr>
         <w:t xml:space="preserve">  </w:t>
       </w:r>
-      <w:proofErr w:type="gramStart"/>
       <w:r>
         <w:rPr>
           <w:rFonts w:ascii="Courier New" w:eastAsia="Times New Roman" w:hAnsi="Courier New" w:cs="Courier New"/>
@@ -3135,38 +3253,15 @@
         </w:rPr>
         <w:t>for</w:t>
       </w:r>
-      <w:proofErr w:type="gramEnd"/>
-      <w:r>
-        <w:rPr>
-          <w:rFonts w:ascii="Courier New" w:eastAsia="Times New Roman" w:hAnsi="Courier New" w:cs="Courier New"/>
-          <w:color w:val="333333"/>
-          <w:sz w:val="20"/>
-          <w:szCs w:val="20"/>
-          <w:lang w:val="en-US" w:eastAsia="ru-RU"/>
-        </w:rPr>
-        <w:t xml:space="preserve"> </w:t>
-      </w:r>
-      <w:proofErr w:type="spellStart"/>
-      <w:r>
-        <w:rPr>
-          <w:rFonts w:ascii="Courier New" w:eastAsia="Times New Roman" w:hAnsi="Courier New" w:cs="Courier New"/>
-          <w:color w:val="333333"/>
-          <w:sz w:val="20"/>
-          <w:szCs w:val="20"/>
-          <w:lang w:val="en-US" w:eastAsia="ru-RU"/>
-        </w:rPr>
-        <w:t>i</w:t>
-      </w:r>
-      <w:proofErr w:type="spellEnd"/>
-      <w:r>
-        <w:rPr>
-          <w:rFonts w:ascii="Courier New" w:eastAsia="Times New Roman" w:hAnsi="Courier New" w:cs="Courier New"/>
-          <w:color w:val="333333"/>
-          <w:sz w:val="20"/>
-          <w:szCs w:val="20"/>
-          <w:lang w:val="en-US" w:eastAsia="ru-RU"/>
-        </w:rPr>
-        <w:t xml:space="preserve"> </w:t>
+      <w:r>
+        <w:rPr>
+          <w:rFonts w:ascii="Courier New" w:eastAsia="Times New Roman" w:hAnsi="Courier New" w:cs="Courier New"/>
+          <w:color w:val="333333"/>
+          <w:sz w:val="20"/>
+          <w:szCs w:val="20"/>
+          <w:lang w:val="en-US" w:eastAsia="ru-RU"/>
+        </w:rPr>
+        <w:t xml:space="preserve"> i </w:t>
       </w:r>
       <w:r>
         <w:rPr>
@@ -3248,63 +3343,7 @@
           <w:szCs w:val="20"/>
           <w:lang w:val="en-US" w:eastAsia="ru-RU"/>
         </w:rPr>
-        <w:t xml:space="preserve">    </w:t>
-      </w:r>
-      <w:proofErr w:type="spellStart"/>
-      <w:proofErr w:type="gramStart"/>
-      <w:r>
-        <w:rPr>
-          <w:rFonts w:ascii="Courier New" w:eastAsia="Times New Roman" w:hAnsi="Courier New" w:cs="Courier New"/>
-          <w:color w:val="333333"/>
-          <w:sz w:val="20"/>
-          <w:szCs w:val="20"/>
-          <w:lang w:val="en-US" w:eastAsia="ru-RU"/>
-        </w:rPr>
-        <w:t>arr.append</w:t>
-      </w:r>
-      <w:proofErr w:type="spellEnd"/>
-      <w:r>
-        <w:rPr>
-          <w:rFonts w:ascii="Courier New" w:eastAsia="Times New Roman" w:hAnsi="Courier New" w:cs="Courier New"/>
-          <w:color w:val="333333"/>
-          <w:sz w:val="20"/>
-          <w:szCs w:val="20"/>
-          <w:lang w:val="en-US" w:eastAsia="ru-RU"/>
-        </w:rPr>
-        <w:t>(</w:t>
-      </w:r>
-      <w:proofErr w:type="gramEnd"/>
-      <w:r>
-        <w:rPr>
-          <w:rFonts w:ascii="Courier New" w:eastAsia="Times New Roman" w:hAnsi="Courier New" w:cs="Courier New"/>
-          <w:color w:val="333333"/>
-          <w:sz w:val="20"/>
-          <w:szCs w:val="20"/>
-          <w:lang w:val="en-US" w:eastAsia="ru-RU"/>
-        </w:rPr>
-        <w:t>-beta * math.log(</w:t>
-      </w:r>
-      <w:proofErr w:type="spellStart"/>
-      <w:r>
-        <w:rPr>
-          <w:rFonts w:ascii="Courier New" w:eastAsia="Times New Roman" w:hAnsi="Courier New" w:cs="Courier New"/>
-          <w:color w:val="333333"/>
-          <w:sz w:val="20"/>
-          <w:szCs w:val="20"/>
-          <w:lang w:val="en-US" w:eastAsia="ru-RU"/>
-        </w:rPr>
-        <w:t>random.random</w:t>
-      </w:r>
-      <w:proofErr w:type="spellEnd"/>
-      <w:r>
-        <w:rPr>
-          <w:rFonts w:ascii="Courier New" w:eastAsia="Times New Roman" w:hAnsi="Courier New" w:cs="Courier New"/>
-          <w:color w:val="333333"/>
-          <w:sz w:val="20"/>
-          <w:szCs w:val="20"/>
-          <w:lang w:val="en-US" w:eastAsia="ru-RU"/>
-        </w:rPr>
-        <w:t>()))</w:t>
+        <w:t xml:space="preserve">    arr.append(-beta * math.log(random.random()))</w:t>
       </w:r>
     </w:p>
     <w:p>
@@ -3346,7 +3385,6 @@
         </w:rPr>
         <w:t xml:space="preserve">  </w:t>
       </w:r>
-      <w:proofErr w:type="gramStart"/>
       <w:r>
         <w:rPr>
           <w:rFonts w:ascii="Courier New" w:eastAsia="Times New Roman" w:hAnsi="Courier New" w:cs="Courier New"/>
@@ -3359,29 +3397,16 @@
         </w:rPr>
         <w:t>return</w:t>
       </w:r>
-      <w:proofErr w:type="gramEnd"/>
-      <w:r>
-        <w:rPr>
-          <w:rFonts w:ascii="Courier New" w:eastAsia="Times New Roman" w:hAnsi="Courier New" w:cs="Courier New"/>
-          <w:color w:val="333333"/>
-          <w:sz w:val="20"/>
-          <w:szCs w:val="20"/>
-          <w:lang w:val="en-US" w:eastAsia="ru-RU"/>
-        </w:rPr>
-        <w:t xml:space="preserve"> </w:t>
-      </w:r>
-      <w:proofErr w:type="spellStart"/>
-      <w:r>
-        <w:rPr>
-          <w:rFonts w:ascii="Courier New" w:eastAsia="Times New Roman" w:hAnsi="Courier New" w:cs="Courier New"/>
-          <w:color w:val="333333"/>
-          <w:sz w:val="20"/>
-          <w:szCs w:val="20"/>
-          <w:lang w:val="en-US" w:eastAsia="ru-RU"/>
-        </w:rPr>
-        <w:t>arr</w:t>
-      </w:r>
-      <w:proofErr w:type="spellEnd"/>
+      <w:r>
+        <w:rPr>
+          <w:rFonts w:ascii="Courier New" w:eastAsia="Times New Roman" w:hAnsi="Courier New" w:cs="Courier New"/>
+          <w:color w:val="333333"/>
+          <w:sz w:val="20"/>
+          <w:szCs w:val="20"/>
+          <w:lang w:val="en-US" w:eastAsia="ru-RU"/>
+        </w:rPr>
+        <w:t xml:space="preserve"> arr</w:t>
+      </w:r>
     </w:p>
     <w:p>
       <w:pPr>
@@ -3442,8 +3467,6 @@
           <w:lang w:val="en-US" w:eastAsia="ru-RU"/>
         </w:rPr>
       </w:pPr>
-      <w:proofErr w:type="spellStart"/>
-      <w:proofErr w:type="gramStart"/>
       <w:r>
         <w:rPr>
           <w:rFonts w:ascii="Courier New" w:eastAsia="Times New Roman" w:hAnsi="Courier New" w:cs="Courier New"/>
@@ -3456,8 +3479,6 @@
         </w:rPr>
         <w:t>def</w:t>
       </w:r>
-      <w:proofErr w:type="spellEnd"/>
-      <w:proofErr w:type="gramEnd"/>
       <w:r>
         <w:rPr>
           <w:rFonts w:ascii="Courier New" w:eastAsia="Times New Roman" w:hAnsi="Courier New" w:cs="Courier New"/>
@@ -3530,7 +3551,6 @@
         </w:rPr>
         <w:t xml:space="preserve">  </w:t>
       </w:r>
-      <w:proofErr w:type="gramStart"/>
       <w:r>
         <w:rPr>
           <w:rFonts w:ascii="Courier New" w:eastAsia="Times New Roman" w:hAnsi="Courier New" w:cs="Courier New"/>
@@ -3543,7 +3563,6 @@
         </w:rPr>
         <w:t>if</w:t>
       </w:r>
-      <w:proofErr w:type="gramEnd"/>
       <w:r>
         <w:rPr>
           <w:rFonts w:ascii="Courier New" w:eastAsia="Times New Roman" w:hAnsi="Courier New" w:cs="Courier New"/>
@@ -3616,7 +3635,6 @@
         </w:rPr>
         <w:t xml:space="preserve">    </w:t>
       </w:r>
-      <w:proofErr w:type="gramStart"/>
       <w:r>
         <w:rPr>
           <w:rFonts w:ascii="Courier New" w:eastAsia="Times New Roman" w:hAnsi="Courier New" w:cs="Courier New"/>
@@ -3629,7 +3647,6 @@
         </w:rPr>
         <w:t>return</w:t>
       </w:r>
-      <w:proofErr w:type="gramEnd"/>
       <w:r>
         <w:rPr>
           <w:rFonts w:ascii="Courier New" w:eastAsia="Times New Roman" w:hAnsi="Courier New" w:cs="Courier New"/>
@@ -3702,7 +3719,6 @@
         </w:rPr>
         <w:t xml:space="preserve">  </w:t>
       </w:r>
-      <w:proofErr w:type="gramStart"/>
       <w:r>
         <w:rPr>
           <w:rFonts w:ascii="Courier New" w:eastAsia="Times New Roman" w:hAnsi="Courier New" w:cs="Courier New"/>
@@ -3715,7 +3731,6 @@
         </w:rPr>
         <w:t>else</w:t>
       </w:r>
-      <w:proofErr w:type="gramEnd"/>
       <w:r>
         <w:rPr>
           <w:rFonts w:ascii="Courier New" w:eastAsia="Times New Roman" w:hAnsi="Courier New" w:cs="Courier New"/>
@@ -3766,7 +3781,6 @@
         </w:rPr>
         <w:t xml:space="preserve">    </w:t>
       </w:r>
-      <w:proofErr w:type="gramStart"/>
       <w:r>
         <w:rPr>
           <w:rFonts w:ascii="Courier New" w:eastAsia="Times New Roman" w:hAnsi="Courier New" w:cs="Courier New"/>
@@ -3779,7 +3793,6 @@
         </w:rPr>
         <w:t>return</w:t>
       </w:r>
-      <w:proofErr w:type="gramEnd"/>
       <w:r>
         <w:rPr>
           <w:rFonts w:ascii="Courier New" w:eastAsia="Times New Roman" w:hAnsi="Courier New" w:cs="Courier New"/>
@@ -3872,51 +3885,15 @@
           <w:lang w:val="en-US" w:eastAsia="ru-RU"/>
         </w:rPr>
       </w:pPr>
-      <w:proofErr w:type="spellStart"/>
-      <w:proofErr w:type="gramStart"/>
-      <w:r>
-        <w:rPr>
-          <w:rFonts w:ascii="Courier New" w:eastAsia="Times New Roman" w:hAnsi="Courier New" w:cs="Courier New"/>
-          <w:color w:val="333333"/>
-          <w:sz w:val="20"/>
-          <w:szCs w:val="20"/>
-          <w:lang w:val="en-US" w:eastAsia="ru-RU"/>
-        </w:rPr>
-        <w:t>arr</w:t>
-      </w:r>
-      <w:proofErr w:type="spellEnd"/>
-      <w:proofErr w:type="gramEnd"/>
-      <w:r>
-        <w:rPr>
-          <w:rFonts w:ascii="Courier New" w:eastAsia="Times New Roman" w:hAnsi="Courier New" w:cs="Courier New"/>
-          <w:color w:val="333333"/>
-          <w:sz w:val="20"/>
-          <w:szCs w:val="20"/>
-          <w:lang w:val="en-US" w:eastAsia="ru-RU"/>
-        </w:rPr>
-        <w:t xml:space="preserve"> = </w:t>
-      </w:r>
-      <w:proofErr w:type="spellStart"/>
-      <w:r>
-        <w:rPr>
-          <w:rFonts w:ascii="Courier New" w:eastAsia="Times New Roman" w:hAnsi="Courier New" w:cs="Courier New"/>
-          <w:color w:val="333333"/>
-          <w:sz w:val="20"/>
-          <w:szCs w:val="20"/>
-          <w:lang w:val="en-US" w:eastAsia="ru-RU"/>
-        </w:rPr>
-        <w:t>expon</w:t>
-      </w:r>
-      <w:proofErr w:type="spellEnd"/>
-      <w:r>
-        <w:rPr>
-          <w:rFonts w:ascii="Courier New" w:eastAsia="Times New Roman" w:hAnsi="Courier New" w:cs="Courier New"/>
-          <w:color w:val="333333"/>
-          <w:sz w:val="20"/>
-          <w:szCs w:val="20"/>
-          <w:lang w:val="en-US" w:eastAsia="ru-RU"/>
-        </w:rPr>
-        <w:t>(beta, size)</w:t>
+      <w:r>
+        <w:rPr>
+          <w:rFonts w:ascii="Courier New" w:eastAsia="Times New Roman" w:hAnsi="Courier New" w:cs="Courier New"/>
+          <w:color w:val="333333"/>
+          <w:sz w:val="20"/>
+          <w:szCs w:val="20"/>
+          <w:lang w:val="en-US" w:eastAsia="ru-RU"/>
+        </w:rPr>
+        <w:t>arr = expon(beta, size)</w:t>
       </w:r>
     </w:p>
     <w:p>
@@ -3978,7 +3955,6 @@
           <w:lang w:val="en-US" w:eastAsia="ru-RU"/>
         </w:rPr>
       </w:pPr>
-      <w:proofErr w:type="gramStart"/>
       <w:r>
         <w:rPr>
           <w:rFonts w:ascii="Courier New" w:eastAsia="Times New Roman" w:hAnsi="Courier New" w:cs="Courier New"/>
@@ -3999,19 +3975,7 @@
           <w:szCs w:val="20"/>
           <w:lang w:val="en-US" w:eastAsia="ru-RU"/>
         </w:rPr>
-        <w:t>(</w:t>
-      </w:r>
-      <w:proofErr w:type="spellStart"/>
-      <w:proofErr w:type="gramEnd"/>
-      <w:r>
-        <w:rPr>
-          <w:rFonts w:ascii="Courier New" w:eastAsia="Times New Roman" w:hAnsi="Courier New" w:cs="Courier New"/>
-          <w:color w:val="333333"/>
-          <w:sz w:val="20"/>
-          <w:szCs w:val="20"/>
-          <w:lang w:val="en-US" w:eastAsia="ru-RU"/>
-        </w:rPr>
-        <w:t>f</w:t>
+        <w:t>(f</w:t>
       </w:r>
       <w:r>
         <w:rPr>
@@ -4022,19 +3986,7 @@
           <w:shd w:val="clear" w:color="auto" w:fill="FFF0F0"/>
           <w:lang w:val="en-US" w:eastAsia="ru-RU"/>
         </w:rPr>
-        <w:t>'N</w:t>
-      </w:r>
-      <w:proofErr w:type="spellEnd"/>
-      <w:r>
-        <w:rPr>
-          <w:rFonts w:ascii="Courier New" w:eastAsia="Times New Roman" w:hAnsi="Courier New" w:cs="Courier New"/>
-          <w:color w:val="333333"/>
-          <w:sz w:val="20"/>
-          <w:szCs w:val="20"/>
-          <w:shd w:val="clear" w:color="auto" w:fill="FFF0F0"/>
-          <w:lang w:val="en-US" w:eastAsia="ru-RU"/>
-        </w:rPr>
-        <w:t xml:space="preserve"> = {size}'</w:t>
+        <w:t>'N = {size}'</w:t>
       </w:r>
       <w:r>
         <w:rPr>
@@ -4076,7 +4028,6 @@
           <w:lang w:val="en-US" w:eastAsia="ru-RU"/>
         </w:rPr>
       </w:pPr>
-      <w:proofErr w:type="gramStart"/>
       <w:r>
         <w:rPr>
           <w:rFonts w:ascii="Courier New" w:eastAsia="Times New Roman" w:hAnsi="Courier New" w:cs="Courier New"/>
@@ -4097,19 +4048,7 @@
           <w:szCs w:val="20"/>
           <w:lang w:val="en-US" w:eastAsia="ru-RU"/>
         </w:rPr>
-        <w:t>(</w:t>
-      </w:r>
-      <w:proofErr w:type="spellStart"/>
-      <w:proofErr w:type="gramEnd"/>
-      <w:r>
-        <w:rPr>
-          <w:rFonts w:ascii="Courier New" w:eastAsia="Times New Roman" w:hAnsi="Courier New" w:cs="Courier New"/>
-          <w:color w:val="333333"/>
-          <w:sz w:val="20"/>
-          <w:szCs w:val="20"/>
-          <w:lang w:val="en-US" w:eastAsia="ru-RU"/>
-        </w:rPr>
-        <w:t>f</w:t>
+        <w:t>(f</w:t>
       </w:r>
       <w:r>
         <w:rPr>
@@ -4120,19 +4059,7 @@
           <w:shd w:val="clear" w:color="auto" w:fill="FFF0F0"/>
           <w:lang w:val="en-US" w:eastAsia="ru-RU"/>
         </w:rPr>
-        <w:t>'Beta</w:t>
-      </w:r>
-      <w:proofErr w:type="spellEnd"/>
-      <w:r>
-        <w:rPr>
-          <w:rFonts w:ascii="Courier New" w:eastAsia="Times New Roman" w:hAnsi="Courier New" w:cs="Courier New"/>
-          <w:color w:val="333333"/>
-          <w:sz w:val="20"/>
-          <w:szCs w:val="20"/>
-          <w:shd w:val="clear" w:color="auto" w:fill="FFF0F0"/>
-          <w:lang w:val="en-US" w:eastAsia="ru-RU"/>
-        </w:rPr>
-        <w:t xml:space="preserve"> = {beta}'</w:t>
+        <w:t>'Beta = {beta}'</w:t>
       </w:r>
       <w:r>
         <w:rPr>
@@ -4174,7 +4101,6 @@
           <w:lang w:val="en-US" w:eastAsia="ru-RU"/>
         </w:rPr>
       </w:pPr>
-      <w:proofErr w:type="gramStart"/>
       <w:r>
         <w:rPr>
           <w:rFonts w:ascii="Courier New" w:eastAsia="Times New Roman" w:hAnsi="Courier New" w:cs="Courier New"/>
@@ -4197,7 +4123,6 @@
         </w:rPr>
         <w:t>()</w:t>
       </w:r>
-      <w:proofErr w:type="gramEnd"/>
     </w:p>
     <w:p>
       <w:pPr>
@@ -4228,7 +4153,6 @@
           <w:lang w:val="en-US" w:eastAsia="ru-RU"/>
         </w:rPr>
       </w:pPr>
-      <w:proofErr w:type="gramStart"/>
       <w:r>
         <w:rPr>
           <w:rFonts w:ascii="Courier New" w:eastAsia="Times New Roman" w:hAnsi="Courier New" w:cs="Courier New"/>
@@ -4249,19 +4173,7 @@
           <w:szCs w:val="20"/>
           <w:lang w:val="en-US" w:eastAsia="ru-RU"/>
         </w:rPr>
-        <w:t>(</w:t>
-      </w:r>
-      <w:proofErr w:type="spellStart"/>
-      <w:proofErr w:type="gramEnd"/>
-      <w:r>
-        <w:rPr>
-          <w:rFonts w:ascii="Courier New" w:eastAsia="Times New Roman" w:hAnsi="Courier New" w:cs="Courier New"/>
-          <w:color w:val="333333"/>
-          <w:sz w:val="20"/>
-          <w:szCs w:val="20"/>
-          <w:lang w:val="en-US" w:eastAsia="ru-RU"/>
-        </w:rPr>
-        <w:t>f</w:t>
+        <w:t>(f</w:t>
       </w:r>
       <w:r>
         <w:rPr>
@@ -4272,67 +4184,7 @@
           <w:shd w:val="clear" w:color="auto" w:fill="FFF0F0"/>
           <w:lang w:val="en-US" w:eastAsia="ru-RU"/>
         </w:rPr>
-        <w:t>'M</w:t>
-      </w:r>
-      <w:proofErr w:type="spellEnd"/>
-      <w:r>
-        <w:rPr>
-          <w:rFonts w:ascii="Courier New" w:eastAsia="Times New Roman" w:hAnsi="Courier New" w:cs="Courier New"/>
-          <w:color w:val="333333"/>
-          <w:sz w:val="20"/>
-          <w:szCs w:val="20"/>
-          <w:shd w:val="clear" w:color="auto" w:fill="FFF0F0"/>
-          <w:lang w:val="en-US" w:eastAsia="ru-RU"/>
-        </w:rPr>
-        <w:t xml:space="preserve"> = {</w:t>
-      </w:r>
-      <w:proofErr w:type="spellStart"/>
-      <w:r>
-        <w:rPr>
-          <w:rFonts w:ascii="Courier New" w:eastAsia="Times New Roman" w:hAnsi="Courier New" w:cs="Courier New"/>
-          <w:color w:val="333333"/>
-          <w:sz w:val="20"/>
-          <w:szCs w:val="20"/>
-          <w:shd w:val="clear" w:color="auto" w:fill="FFF0F0"/>
-          <w:lang w:val="en-US" w:eastAsia="ru-RU"/>
-        </w:rPr>
-        <w:t>np.mean</w:t>
-      </w:r>
-      <w:proofErr w:type="spellEnd"/>
-      <w:r>
-        <w:rPr>
-          <w:rFonts w:ascii="Courier New" w:eastAsia="Times New Roman" w:hAnsi="Courier New" w:cs="Courier New"/>
-          <w:color w:val="333333"/>
-          <w:sz w:val="20"/>
-          <w:szCs w:val="20"/>
-          <w:shd w:val="clear" w:color="auto" w:fill="FFF0F0"/>
-          <w:lang w:val="en-US" w:eastAsia="ru-RU"/>
-        </w:rPr>
-        <w:t>(</w:t>
-      </w:r>
-      <w:proofErr w:type="spellStart"/>
-      <w:r>
-        <w:rPr>
-          <w:rFonts w:ascii="Courier New" w:eastAsia="Times New Roman" w:hAnsi="Courier New" w:cs="Courier New"/>
-          <w:color w:val="333333"/>
-          <w:sz w:val="20"/>
-          <w:szCs w:val="20"/>
-          <w:shd w:val="clear" w:color="auto" w:fill="FFF0F0"/>
-          <w:lang w:val="en-US" w:eastAsia="ru-RU"/>
-        </w:rPr>
-        <w:t>arr</w:t>
-      </w:r>
-      <w:proofErr w:type="spellEnd"/>
-      <w:r>
-        <w:rPr>
-          <w:rFonts w:ascii="Courier New" w:eastAsia="Times New Roman" w:hAnsi="Courier New" w:cs="Courier New"/>
-          <w:color w:val="333333"/>
-          <w:sz w:val="20"/>
-          <w:szCs w:val="20"/>
-          <w:shd w:val="clear" w:color="auto" w:fill="FFF0F0"/>
-          <w:lang w:val="en-US" w:eastAsia="ru-RU"/>
-        </w:rPr>
-        <w:t>)}'</w:t>
+        <w:t>'M = {np.mean(arr)}'</w:t>
       </w:r>
       <w:r>
         <w:rPr>
@@ -4374,7 +4226,6 @@
           <w:lang w:val="en-US" w:eastAsia="ru-RU"/>
         </w:rPr>
       </w:pPr>
-      <w:proofErr w:type="gramStart"/>
       <w:r>
         <w:rPr>
           <w:rFonts w:ascii="Courier New" w:eastAsia="Times New Roman" w:hAnsi="Courier New" w:cs="Courier New"/>
@@ -4395,19 +4246,7 @@
           <w:szCs w:val="20"/>
           <w:lang w:val="en-US" w:eastAsia="ru-RU"/>
         </w:rPr>
-        <w:t>(</w:t>
-      </w:r>
-      <w:proofErr w:type="spellStart"/>
-      <w:proofErr w:type="gramEnd"/>
-      <w:r>
-        <w:rPr>
-          <w:rFonts w:ascii="Courier New" w:eastAsia="Times New Roman" w:hAnsi="Courier New" w:cs="Courier New"/>
-          <w:color w:val="333333"/>
-          <w:sz w:val="20"/>
-          <w:szCs w:val="20"/>
-          <w:lang w:val="en-US" w:eastAsia="ru-RU"/>
-        </w:rPr>
-        <w:t>f</w:t>
+        <w:t>(f</w:t>
       </w:r>
       <w:r>
         <w:rPr>
@@ -4418,67 +4257,7 @@
           <w:shd w:val="clear" w:color="auto" w:fill="FFF0F0"/>
           <w:lang w:val="en-US" w:eastAsia="ru-RU"/>
         </w:rPr>
-        <w:t>'D</w:t>
-      </w:r>
-      <w:proofErr w:type="spellEnd"/>
-      <w:r>
-        <w:rPr>
-          <w:rFonts w:ascii="Courier New" w:eastAsia="Times New Roman" w:hAnsi="Courier New" w:cs="Courier New"/>
-          <w:color w:val="333333"/>
-          <w:sz w:val="20"/>
-          <w:szCs w:val="20"/>
-          <w:shd w:val="clear" w:color="auto" w:fill="FFF0F0"/>
-          <w:lang w:val="en-US" w:eastAsia="ru-RU"/>
-        </w:rPr>
-        <w:t xml:space="preserve"> = {</w:t>
-      </w:r>
-      <w:proofErr w:type="spellStart"/>
-      <w:r>
-        <w:rPr>
-          <w:rFonts w:ascii="Courier New" w:eastAsia="Times New Roman" w:hAnsi="Courier New" w:cs="Courier New"/>
-          <w:color w:val="333333"/>
-          <w:sz w:val="20"/>
-          <w:szCs w:val="20"/>
-          <w:shd w:val="clear" w:color="auto" w:fill="FFF0F0"/>
-          <w:lang w:val="en-US" w:eastAsia="ru-RU"/>
-        </w:rPr>
-        <w:t>np.var</w:t>
-      </w:r>
-      <w:proofErr w:type="spellEnd"/>
-      <w:r>
-        <w:rPr>
-          <w:rFonts w:ascii="Courier New" w:eastAsia="Times New Roman" w:hAnsi="Courier New" w:cs="Courier New"/>
-          <w:color w:val="333333"/>
-          <w:sz w:val="20"/>
-          <w:szCs w:val="20"/>
-          <w:shd w:val="clear" w:color="auto" w:fill="FFF0F0"/>
-          <w:lang w:val="en-US" w:eastAsia="ru-RU"/>
-        </w:rPr>
-        <w:t>(</w:t>
-      </w:r>
-      <w:proofErr w:type="spellStart"/>
-      <w:r>
-        <w:rPr>
-          <w:rFonts w:ascii="Courier New" w:eastAsia="Times New Roman" w:hAnsi="Courier New" w:cs="Courier New"/>
-          <w:color w:val="333333"/>
-          <w:sz w:val="20"/>
-          <w:szCs w:val="20"/>
-          <w:shd w:val="clear" w:color="auto" w:fill="FFF0F0"/>
-          <w:lang w:val="en-US" w:eastAsia="ru-RU"/>
-        </w:rPr>
-        <w:t>arr</w:t>
-      </w:r>
-      <w:proofErr w:type="spellEnd"/>
-      <w:r>
-        <w:rPr>
-          <w:rFonts w:ascii="Courier New" w:eastAsia="Times New Roman" w:hAnsi="Courier New" w:cs="Courier New"/>
-          <w:color w:val="333333"/>
-          <w:sz w:val="20"/>
-          <w:szCs w:val="20"/>
-          <w:shd w:val="clear" w:color="auto" w:fill="FFF0F0"/>
-          <w:lang w:val="en-US" w:eastAsia="ru-RU"/>
-        </w:rPr>
-        <w:t>)}'</w:t>
+        <w:t>'D = {np.var(arr)}'</w:t>
       </w:r>
       <w:r>
         <w:rPr>
@@ -4560,8 +4339,6 @@
         </w:rPr>
         <w:t xml:space="preserve">n = </w:t>
       </w:r>
-      <w:proofErr w:type="spellStart"/>
-      <w:proofErr w:type="gramStart"/>
       <w:r>
         <w:rPr>
           <w:rFonts w:ascii="Courier New" w:eastAsia="Times New Roman" w:hAnsi="Courier New" w:cs="Courier New"/>
@@ -4572,39 +4349,15 @@
         </w:rPr>
         <w:t>len</w:t>
       </w:r>
-      <w:proofErr w:type="spellEnd"/>
-      <w:r>
-        <w:rPr>
-          <w:rFonts w:ascii="Courier New" w:eastAsia="Times New Roman" w:hAnsi="Courier New" w:cs="Courier New"/>
-          <w:color w:val="333333"/>
-          <w:sz w:val="20"/>
-          <w:szCs w:val="20"/>
-          <w:lang w:val="en-US" w:eastAsia="ru-RU"/>
-        </w:rPr>
-        <w:t>(</w:t>
-      </w:r>
-      <w:proofErr w:type="spellStart"/>
-      <w:proofErr w:type="gramEnd"/>
-      <w:r>
-        <w:rPr>
-          <w:rFonts w:ascii="Courier New" w:eastAsia="Times New Roman" w:hAnsi="Courier New" w:cs="Courier New"/>
-          <w:color w:val="333333"/>
-          <w:sz w:val="20"/>
-          <w:szCs w:val="20"/>
-          <w:lang w:val="en-US" w:eastAsia="ru-RU"/>
-        </w:rPr>
-        <w:t>arr</w:t>
-      </w:r>
-      <w:proofErr w:type="spellEnd"/>
-      <w:r>
-        <w:rPr>
-          <w:rFonts w:ascii="Courier New" w:eastAsia="Times New Roman" w:hAnsi="Courier New" w:cs="Courier New"/>
-          <w:color w:val="333333"/>
-          <w:sz w:val="20"/>
-          <w:szCs w:val="20"/>
-          <w:lang w:val="en-US" w:eastAsia="ru-RU"/>
-        </w:rPr>
-        <w:t>)</w:t>
+      <w:r>
+        <w:rPr>
+          <w:rFonts w:ascii="Courier New" w:eastAsia="Times New Roman" w:hAnsi="Courier New" w:cs="Courier New"/>
+          <w:color w:val="333333"/>
+          <w:sz w:val="20"/>
+          <w:szCs w:val="20"/>
+          <w:lang w:val="en-US" w:eastAsia="ru-RU"/>
+        </w:rPr>
+        <w:t>(arr)</w:t>
       </w:r>
     </w:p>
     <w:p>
@@ -4636,6 +4389,18 @@
           <w:lang w:val="en-US" w:eastAsia="ru-RU"/>
         </w:rPr>
       </w:pPr>
+      <w:r>
+        <w:rPr>
+          <w:rFonts w:ascii="Courier New" w:eastAsia="Times New Roman" w:hAnsi="Courier New" w:cs="Courier New"/>
+          <w:color w:val="333333"/>
+          <w:sz w:val="20"/>
+          <w:szCs w:val="20"/>
+          <w:lang w:val="en-US" w:eastAsia="ru-RU"/>
+        </w:rPr>
+        <w:t>arr.sort()</w:t>
+      </w:r>
+      <w:bookmarkStart w:id="12" w:name="_GoBack"/>
+      <w:bookmarkEnd w:id="12"/>
     </w:p>
     <w:p>
       <w:pPr>
@@ -4696,32 +4461,8 @@
           <w:szCs w:val="20"/>
           <w:lang w:val="en-US" w:eastAsia="ru-RU"/>
         </w:rPr>
-        <w:t>*</w:t>
-      </w:r>
-      <w:proofErr w:type="spellStart"/>
-      <w:proofErr w:type="gramStart"/>
-      <w:r>
-        <w:rPr>
-          <w:rFonts w:ascii="Courier New" w:eastAsia="Times New Roman" w:hAnsi="Courier New" w:cs="Courier New"/>
-          <w:color w:val="333333"/>
-          <w:sz w:val="20"/>
-          <w:szCs w:val="20"/>
-          <w:lang w:val="en-US" w:eastAsia="ru-RU"/>
-        </w:rPr>
-        <w:t>np.arange</w:t>
-      </w:r>
-      <w:proofErr w:type="spellEnd"/>
-      <w:r>
-        <w:rPr>
-          <w:rFonts w:ascii="Courier New" w:eastAsia="Times New Roman" w:hAnsi="Courier New" w:cs="Courier New"/>
-          <w:color w:val="333333"/>
-          <w:sz w:val="20"/>
-          <w:szCs w:val="20"/>
-          <w:lang w:val="en-US" w:eastAsia="ru-RU"/>
-        </w:rPr>
-        <w:t>(</w:t>
-      </w:r>
-      <w:proofErr w:type="gramEnd"/>
+        <w:t>*np.arange(</w:t>
+      </w:r>
       <w:r>
         <w:rPr>
           <w:rFonts w:ascii="Courier New" w:eastAsia="Times New Roman" w:hAnsi="Courier New" w:cs="Courier New"/>
@@ -4840,40 +4581,16 @@
           <w:lang w:val="en-US" w:eastAsia="ru-RU"/>
         </w:rPr>
       </w:pPr>
-      <w:proofErr w:type="spellStart"/>
-      <w:r>
-        <w:rPr>
-          <w:rFonts w:ascii="Courier New" w:eastAsia="Times New Roman" w:hAnsi="Courier New" w:cs="Courier New"/>
-          <w:color w:val="333333"/>
-          <w:sz w:val="20"/>
-          <w:szCs w:val="20"/>
-          <w:lang w:val="en-US" w:eastAsia="ru-RU"/>
-        </w:rPr>
-        <w:t>F_arr</w:t>
-      </w:r>
-      <w:proofErr w:type="spellEnd"/>
-      <w:r>
-        <w:rPr>
-          <w:rFonts w:ascii="Courier New" w:eastAsia="Times New Roman" w:hAnsi="Courier New" w:cs="Courier New"/>
-          <w:color w:val="333333"/>
-          <w:sz w:val="20"/>
-          <w:szCs w:val="20"/>
-          <w:lang w:val="en-US" w:eastAsia="ru-RU"/>
-        </w:rPr>
-        <w:t xml:space="preserve"> = [</w:t>
-      </w:r>
-      <w:proofErr w:type="gramStart"/>
-      <w:r>
-        <w:rPr>
-          <w:rFonts w:ascii="Courier New" w:eastAsia="Times New Roman" w:hAnsi="Courier New" w:cs="Courier New"/>
-          <w:color w:val="333333"/>
-          <w:sz w:val="20"/>
-          <w:szCs w:val="20"/>
-          <w:lang w:val="en-US" w:eastAsia="ru-RU"/>
-        </w:rPr>
-        <w:t>F(</w:t>
-      </w:r>
-      <w:proofErr w:type="gramEnd"/>
+      <w:r>
+        <w:rPr>
+          <w:rFonts w:ascii="Courier New" w:eastAsia="Times New Roman" w:hAnsi="Courier New" w:cs="Courier New"/>
+          <w:color w:val="333333"/>
+          <w:sz w:val="20"/>
+          <w:szCs w:val="20"/>
+          <w:lang w:val="en-US" w:eastAsia="ru-RU"/>
+        </w:rPr>
+        <w:t>F_arr = [F(</w:t>
+      </w:r>
       <w:r>
         <w:rPr>
           <w:rFonts w:ascii="Courier New" w:eastAsia="Times New Roman" w:hAnsi="Courier New" w:cs="Courier New"/>
@@ -4938,29 +4655,7 @@
           <w:szCs w:val="20"/>
           <w:lang w:val="en-US" w:eastAsia="ru-RU"/>
         </w:rPr>
-        <w:t xml:space="preserve"> </w:t>
-      </w:r>
-      <w:proofErr w:type="spellStart"/>
-      <w:r>
-        <w:rPr>
-          <w:rFonts w:ascii="Courier New" w:eastAsia="Times New Roman" w:hAnsi="Courier New" w:cs="Courier New"/>
-          <w:color w:val="333333"/>
-          <w:sz w:val="20"/>
-          <w:szCs w:val="20"/>
-          <w:lang w:val="en-US" w:eastAsia="ru-RU"/>
-        </w:rPr>
-        <w:t>arr</w:t>
-      </w:r>
-      <w:proofErr w:type="spellEnd"/>
-      <w:r>
-        <w:rPr>
-          <w:rFonts w:ascii="Courier New" w:eastAsia="Times New Roman" w:hAnsi="Courier New" w:cs="Courier New"/>
-          <w:color w:val="333333"/>
-          <w:sz w:val="20"/>
-          <w:szCs w:val="20"/>
-          <w:lang w:val="en-US" w:eastAsia="ru-RU"/>
-        </w:rPr>
-        <w:t>]</w:t>
+        <w:t xml:space="preserve"> arr]</w:t>
       </w:r>
     </w:p>
     <w:p>
@@ -5014,7 +4709,6 @@
         </w:rPr>
         <w:t>1</w:t>
       </w:r>
-      <w:proofErr w:type="gramStart"/>
       <w:r>
         <w:rPr>
           <w:rFonts w:ascii="Courier New" w:eastAsia="Times New Roman" w:hAnsi="Courier New" w:cs="Courier New"/>
@@ -5025,7 +4719,6 @@
         </w:rPr>
         <w:t>/(</w:t>
       </w:r>
-      <w:proofErr w:type="gramEnd"/>
       <w:r>
         <w:rPr>
           <w:rFonts w:ascii="Courier New" w:eastAsia="Times New Roman" w:hAnsi="Courier New" w:cs="Courier New"/>
@@ -5068,51 +4761,7 @@
           <w:szCs w:val="20"/>
           <w:lang w:val="en-US" w:eastAsia="ru-RU"/>
         </w:rPr>
-        <w:t xml:space="preserve">)) + </w:t>
-      </w:r>
-      <w:proofErr w:type="spellStart"/>
-      <w:r>
-        <w:rPr>
-          <w:rFonts w:ascii="Courier New" w:eastAsia="Times New Roman" w:hAnsi="Courier New" w:cs="Courier New"/>
-          <w:color w:val="333333"/>
-          <w:sz w:val="20"/>
-          <w:szCs w:val="20"/>
-          <w:lang w:val="en-US" w:eastAsia="ru-RU"/>
-        </w:rPr>
-        <w:t>np.sum</w:t>
-      </w:r>
-      <w:proofErr w:type="spellEnd"/>
-      <w:r>
-        <w:rPr>
-          <w:rFonts w:ascii="Courier New" w:eastAsia="Times New Roman" w:hAnsi="Courier New" w:cs="Courier New"/>
-          <w:color w:val="333333"/>
-          <w:sz w:val="20"/>
-          <w:szCs w:val="20"/>
-          <w:lang w:val="en-US" w:eastAsia="ru-RU"/>
-        </w:rPr>
-        <w:t>((</w:t>
-      </w:r>
-      <w:proofErr w:type="spellStart"/>
-      <w:r>
-        <w:rPr>
-          <w:rFonts w:ascii="Courier New" w:eastAsia="Times New Roman" w:hAnsi="Courier New" w:cs="Courier New"/>
-          <w:color w:val="333333"/>
-          <w:sz w:val="20"/>
-          <w:szCs w:val="20"/>
-          <w:lang w:val="en-US" w:eastAsia="ru-RU"/>
-        </w:rPr>
-        <w:t>F_arr</w:t>
-      </w:r>
-      <w:proofErr w:type="spellEnd"/>
-      <w:r>
-        <w:rPr>
-          <w:rFonts w:ascii="Courier New" w:eastAsia="Times New Roman" w:hAnsi="Courier New" w:cs="Courier New"/>
-          <w:color w:val="333333"/>
-          <w:sz w:val="20"/>
-          <w:szCs w:val="20"/>
-          <w:lang w:val="en-US" w:eastAsia="ru-RU"/>
-        </w:rPr>
-        <w:t xml:space="preserve"> - u)**</w:t>
+        <w:t>)) + np.sum((F_arr - u)**</w:t>
       </w:r>
       <w:r>
         <w:rPr>
@@ -5196,8 +4845,6 @@
           <w:lang w:eastAsia="ru-RU"/>
         </w:rPr>
       </w:pPr>
-      <w:proofErr w:type="spellStart"/>
-      <w:proofErr w:type="gramStart"/>
       <w:r>
         <w:rPr>
           <w:rFonts w:ascii="Courier New" w:eastAsia="Times New Roman" w:hAnsi="Courier New" w:cs="Courier New"/>
@@ -5210,7 +4857,6 @@
         </w:rPr>
         <w:t>print</w:t>
       </w:r>
-      <w:proofErr w:type="spellEnd"/>
       <w:r>
         <w:rPr>
           <w:rFonts w:ascii="Courier New" w:eastAsia="Times New Roman" w:hAnsi="Courier New" w:cs="Courier New"/>
@@ -5219,19 +4865,7 @@
           <w:szCs w:val="20"/>
           <w:lang w:eastAsia="ru-RU"/>
         </w:rPr>
-        <w:t>(</w:t>
-      </w:r>
-      <w:proofErr w:type="spellStart"/>
-      <w:proofErr w:type="gramEnd"/>
-      <w:r>
-        <w:rPr>
-          <w:rFonts w:ascii="Courier New" w:eastAsia="Times New Roman" w:hAnsi="Courier New" w:cs="Courier New"/>
-          <w:color w:val="333333"/>
-          <w:sz w:val="20"/>
-          <w:szCs w:val="20"/>
-          <w:lang w:eastAsia="ru-RU"/>
-        </w:rPr>
-        <w:t>f</w:t>
+        <w:t>(f</w:t>
       </w:r>
       <w:r>
         <w:rPr>
@@ -5242,19 +4876,7 @@
           <w:shd w:val="clear" w:color="auto" w:fill="FFF0F0"/>
           <w:lang w:eastAsia="ru-RU"/>
         </w:rPr>
-        <w:t>'omega</w:t>
-      </w:r>
-      <w:proofErr w:type="spellEnd"/>
-      <w:r>
-        <w:rPr>
-          <w:rFonts w:ascii="Courier New" w:eastAsia="Times New Roman" w:hAnsi="Courier New" w:cs="Courier New"/>
-          <w:color w:val="333333"/>
-          <w:sz w:val="20"/>
-          <w:szCs w:val="20"/>
-          <w:shd w:val="clear" w:color="auto" w:fill="FFF0F0"/>
-          <w:lang w:eastAsia="ru-RU"/>
-        </w:rPr>
-        <w:t>**2 = {w}'</w:t>
+        <w:t>'omega**2 = {w}'</w:t>
       </w:r>
       <w:r>
         <w:rPr>
@@ -5298,8 +4920,8 @@
       </w:pPr>
     </w:p>
     <w:sectPr>
-      <w:headerReference w:type="first" r:id="rId9"/>
-      <w:footerReference w:type="first" r:id="rId10"/>
+      <w:headerReference w:type="first" r:id="rId12"/>
+      <w:footerReference w:type="first" r:id="rId13"/>
       <w:endnotePr>
         <w:numFmt w:val="decimal"/>
       </w:endnotePr>
@@ -5940,6 +5562,7 @@
   <w:style w:type="character" w:default="1" w:styleId="a0">
     <w:name w:val="Default Paragraph Font"/>
     <w:uiPriority w:val="1"/>
+    <w:semiHidden/>
     <w:unhideWhenUsed/>
   </w:style>
   <w:style w:type="table" w:default="1" w:styleId="a1">
@@ -6203,565 +5826,6 @@
     </w:rPr>
   </w:style>
 </w:styles>
-</file>
-
-<file path=word/glossary/document.xml><?xml version="1.0" encoding="utf-8"?>
-<w:glossaryDocument xmlns:wpc="http://schemas.microsoft.com/office/word/2010/wordprocessingCanvas" xmlns:cx="http://schemas.microsoft.com/office/drawing/2014/chartex" xmlns:cx1="http://schemas.microsoft.com/office/drawing/2015/9/8/chartex" xmlns:mc="http://schemas.openxmlformats.org/markup-compatibility/2006" xmlns:o="urn:schemas-microsoft-com:office:office" xmlns:r="http://schemas.openxmlformats.org/officeDocument/2006/relationships" xmlns:m="http://schemas.openxmlformats.org/officeDocument/2006/math" xmlns:v="urn:schemas-microsoft-com:vml" xmlns:wp14="http://schemas.microsoft.com/office/word/2010/wordprocessingDrawing" xmlns:wp="http://schemas.openxmlformats.org/drawingml/2006/wordprocessingDrawing" xmlns:w10="urn:schemas-microsoft-com:office:word" xmlns:w="http://schemas.openxmlformats.org/wordprocessingml/2006/main" xmlns:w14="http://schemas.microsoft.com/office/word/2010/wordml" xmlns:w15="http://schemas.microsoft.com/office/word/2012/wordml" xmlns:w16se="http://schemas.microsoft.com/office/word/2015/wordml/symex" xmlns:wpg="http://schemas.microsoft.com/office/word/2010/wordprocessingGroup" xmlns:wpi="http://schemas.microsoft.com/office/word/2010/wordprocessingInk" xmlns:wne="http://schemas.microsoft.com/office/word/2006/wordml" xmlns:wps="http://schemas.microsoft.com/office/word/2010/wordprocessingShape" mc:Ignorable="w14 w15 w16se wp14"/>
-</file>
-
-<file path=word/glossary/fontTable.xml><?xml version="1.0" encoding="utf-8"?>
-<w:fonts xmlns:mc="http://schemas.openxmlformats.org/markup-compatibility/2006" xmlns:r="http://schemas.openxmlformats.org/officeDocument/2006/relationships" xmlns:w="http://schemas.openxmlformats.org/wordprocessingml/2006/main" xmlns:w14="http://schemas.microsoft.com/office/word/2010/wordml" xmlns:w15="http://schemas.microsoft.com/office/word/2012/wordml" xmlns:w16se="http://schemas.microsoft.com/office/word/2015/wordml/symex" mc:Ignorable="w14 w15 w16se">
-  <w:font w:name="Calibri">
-    <w:panose1 w:val="020F0502020204030204"/>
-    <w:charset w:val="CC"/>
-    <w:family w:val="swiss"/>
-    <w:pitch w:val="variable"/>
-    <w:sig w:usb0="E00002FF" w:usb1="4000ACFF" w:usb2="00000001" w:usb3="00000000" w:csb0="0000019F" w:csb1="00000000"/>
-  </w:font>
-  <w:font w:name="Basic Roman">
-    <w:altName w:val="Times New Roman"/>
-    <w:charset w:val="00"/>
-    <w:family w:val="roman"/>
-    <w:pitch w:val="default"/>
-  </w:font>
-  <w:font w:name="Calibri Light">
-    <w:panose1 w:val="020F0302020204030204"/>
-    <w:charset w:val="CC"/>
-    <w:family w:val="swiss"/>
-    <w:pitch w:val="variable"/>
-    <w:sig w:usb0="A00002EF" w:usb1="4000207B" w:usb2="00000000" w:usb3="00000000" w:csb0="0000019F" w:csb1="00000000"/>
-  </w:font>
-  <w:font w:name="Times New Roman">
-    <w:panose1 w:val="02020603050405020304"/>
-    <w:charset w:val="CC"/>
-    <w:family w:val="roman"/>
-    <w:pitch w:val="variable"/>
-    <w:sig w:usb0="E0002AFF" w:usb1="C0007841" w:usb2="00000009" w:usb3="00000000" w:csb0="000001FF" w:csb1="00000000"/>
-  </w:font>
-  <w:font w:name="SimSun">
-    <w:altName w:val="宋体"/>
-    <w:panose1 w:val="02010600030101010101"/>
-    <w:charset w:val="86"/>
-    <w:family w:val="auto"/>
-    <w:pitch w:val="variable"/>
-    <w:sig w:usb0="00000003" w:usb1="288F0000" w:usb2="00000016" w:usb3="00000000" w:csb0="00040001" w:csb1="00000000"/>
-  </w:font>
-  <w:font w:name="Mangal">
-    <w:panose1 w:val="02040503050203030202"/>
-    <w:charset w:val="00"/>
-    <w:family w:val="roman"/>
-    <w:pitch w:val="variable"/>
-    <w:sig w:usb0="00008003" w:usb1="00000000" w:usb2="00000000" w:usb3="00000000" w:csb0="00000001" w:csb1="00000000"/>
-  </w:font>
-  <w:font w:name="Courier New">
-    <w:panose1 w:val="02070309020205020404"/>
-    <w:charset w:val="CC"/>
-    <w:family w:val="modern"/>
-    <w:pitch w:val="fixed"/>
-    <w:sig w:usb0="E0002AFF" w:usb1="C0007843" w:usb2="00000009" w:usb3="00000000" w:csb0="000001FF" w:csb1="00000000"/>
-  </w:font>
-  <w:font w:name="Arial">
-    <w:panose1 w:val="020B0604020202020204"/>
-    <w:charset w:val="CC"/>
-    <w:family w:val="swiss"/>
-    <w:pitch w:val="variable"/>
-    <w:sig w:usb0="E0002AFF" w:usb1="C0007843" w:usb2="00000009" w:usb3="00000000" w:csb0="000001FF" w:csb1="00000000"/>
-  </w:font>
-  <w:font w:name="Cambria Math">
-    <w:panose1 w:val="02040503050406030204"/>
-    <w:charset w:val="CC"/>
-    <w:family w:val="roman"/>
-    <w:pitch w:val="variable"/>
-    <w:sig w:usb0="E00002FF" w:usb1="420024FF" w:usb2="00000000" w:usb3="00000000" w:csb0="0000019F" w:csb1="00000000"/>
-  </w:font>
-  <w:font w:name="TimesNewRomanPSMT">
-    <w:altName w:val="MS Mincho"/>
-    <w:charset w:val="00"/>
-    <w:family w:val="roman"/>
-    <w:pitch w:val="default"/>
-  </w:font>
-</w:fonts>
-</file>
-
-<file path=word/glossary/settings.xml><?xml version="1.0" encoding="utf-8"?>
-<w:settings xmlns:mc="http://schemas.openxmlformats.org/markup-compatibility/2006" xmlns:o="urn:schemas-microsoft-com:office:office" xmlns:r="http://schemas.openxmlformats.org/officeDocument/2006/relationships" xmlns:m="http://schemas.openxmlformats.org/officeDocument/2006/math" xmlns:v="urn:schemas-microsoft-com:vml" xmlns:w10="urn:schemas-microsoft-com:office:word" xmlns:w="http://schemas.openxmlformats.org/wordprocessingml/2006/main" xmlns:w14="http://schemas.microsoft.com/office/word/2010/wordml" xmlns:w15="http://schemas.microsoft.com/office/word/2012/wordml" xmlns:w16se="http://schemas.microsoft.com/office/word/2015/wordml/symex" xmlns:sl="http://schemas.openxmlformats.org/schemaLibrary/2006/main" mc:Ignorable="w14 w15 w16se">
-  <w:view w:val="normal"/>
-  <w:defaultTabStop w:val="708"/>
-  <w:characterSpacingControl w:val="doNotCompress"/>
-  <w:compat>
-    <w:useFELayout/>
-    <w:compatSetting w:name="compatibilityMode" w:uri="http://schemas.microsoft.com/office/word" w:val="15"/>
-    <w:compatSetting w:name="overrideTableStyleFontSizeAndJustification" w:uri="http://schemas.microsoft.com/office/word" w:val="1"/>
-    <w:compatSetting w:name="enableOpenTypeFeatures" w:uri="http://schemas.microsoft.com/office/word" w:val="1"/>
-    <w:compatSetting w:name="doNotFlipMirrorIndents" w:uri="http://schemas.microsoft.com/office/word" w:val="1"/>
-    <w:compatSetting w:name="differentiateMultirowTableHeaders" w:uri="http://schemas.microsoft.com/office/word" w:val="1"/>
-  </w:compat>
-  <w:rsids>
-    <w:rsidRoot w:val="00DF793B"/>
-    <w:rsid w:val="00312699"/>
-    <w:rsid w:val="006D1368"/>
-    <w:rsid w:val="00A7011D"/>
-    <w:rsid w:val="00DF793B"/>
-  </w:rsids>
-  <m:mathPr>
-    <m:mathFont m:val="Cambria Math"/>
-    <m:brkBin m:val="before"/>
-    <m:brkBinSub m:val="--"/>
-    <m:smallFrac m:val="0"/>
-    <m:dispDef/>
-    <m:lMargin m:val="0"/>
-    <m:rMargin m:val="0"/>
-    <m:defJc m:val="centerGroup"/>
-    <m:wrapIndent m:val="1440"/>
-    <m:intLim m:val="subSup"/>
-    <m:naryLim m:val="undOvr"/>
-  </m:mathPr>
-  <w:themeFontLang w:val="ru-RU"/>
-  <w:clrSchemeMapping w:bg1="light1" w:t1="dark1" w:bg2="light2" w:t2="dark2" w:accent1="accent1" w:accent2="accent2" w:accent3="accent3" w:accent4="accent4" w:accent5="accent5" w:accent6="accent6" w:hyperlink="hyperlink" w:followedHyperlink="followedHyperlink"/>
-  <w:decimalSymbol w:val=","/>
-  <w:listSeparator w:val=";"/>
-  <w15:chartTrackingRefBased/>
-</w:settings>
-</file>
-
-<file path=word/glossary/styles.xml><?xml version="1.0" encoding="utf-8"?>
-<w:styles xmlns:mc="http://schemas.openxmlformats.org/markup-compatibility/2006" xmlns:r="http://schemas.openxmlformats.org/officeDocument/2006/relationships" xmlns:w="http://schemas.openxmlformats.org/wordprocessingml/2006/main" xmlns:w14="http://schemas.microsoft.com/office/word/2010/wordml" xmlns:w15="http://schemas.microsoft.com/office/word/2012/wordml" xmlns:w16se="http://schemas.microsoft.com/office/word/2015/wordml/symex" mc:Ignorable="w14 w15 w16se">
-  <w:docDefaults>
-    <w:rPrDefault>
-      <w:rPr>
-        <w:rFonts w:asciiTheme="minorHAnsi" w:eastAsiaTheme="minorEastAsia" w:hAnsiTheme="minorHAnsi" w:cstheme="minorBidi"/>
-        <w:sz w:val="22"/>
-        <w:szCs w:val="22"/>
-        <w:lang w:val="ru-RU" w:eastAsia="ru-RU" w:bidi="ar-SA"/>
-      </w:rPr>
-    </w:rPrDefault>
-    <w:pPrDefault>
-      <w:pPr>
-        <w:spacing w:after="160" w:line="259" w:lineRule="auto"/>
-      </w:pPr>
-    </w:pPrDefault>
-  </w:docDefaults>
-  <w:latentStyles w:defLockedState="0" w:defUIPriority="99" w:defSemiHidden="0" w:defUnhideWhenUsed="0" w:defQFormat="0" w:count="371">
-    <w:lsdException w:name="Normal" w:uiPriority="0" w:qFormat="1"/>
-    <w:lsdException w:name="heading 1" w:uiPriority="9" w:qFormat="1"/>
-    <w:lsdException w:name="heading 2" w:semiHidden="1" w:uiPriority="9" w:unhideWhenUsed="1" w:qFormat="1"/>
-    <w:lsdException w:name="heading 3" w:semiHidden="1" w:uiPriority="9" w:unhideWhenUsed="1" w:qFormat="1"/>
-    <w:lsdException w:name="heading 4" w:semiHidden="1" w:uiPriority="9" w:unhideWhenUsed="1" w:qFormat="1"/>
-    <w:lsdException w:name="heading 5" w:semiHidden="1" w:uiPriority="9" w:unhideWhenUsed="1" w:qFormat="1"/>
-    <w:lsdException w:name="heading 6" w:semiHidden="1" w:uiPriority="9" w:unhideWhenUsed="1" w:qFormat="1"/>
-    <w:lsdException w:name="heading 7" w:semiHidden="1" w:uiPriority="9" w:unhideWhenUsed="1" w:qFormat="1"/>
-    <w:lsdException w:name="heading 8" w:semiHidden="1" w:uiPriority="9" w:unhideWhenUsed="1" w:qFormat="1"/>
-    <w:lsdException w:name="heading 9" w:semiHidden="1" w:uiPriority="9" w:unhideWhenUsed="1" w:qFormat="1"/>
-    <w:lsdException w:name="index 1" w:semiHidden="1" w:unhideWhenUsed="1"/>
-    <w:lsdException w:name="index 2" w:semiHidden="1" w:unhideWhenUsed="1"/>
-    <w:lsdException w:name="index 3" w:semiHidden="1" w:unhideWhenUsed="1"/>
-    <w:lsdException w:name="index 4" w:semiHidden="1" w:unhideWhenUsed="1"/>
-    <w:lsdException w:name="index 5" w:semiHidden="1" w:unhideWhenUsed="1"/>
-    <w:lsdException w:name="index 6" w:semiHidden="1" w:unhideWhenUsed="1"/>
-    <w:lsdException w:name="index 7" w:semiHidden="1" w:unhideWhenUsed="1"/>
-    <w:lsdException w:name="index 8" w:semiHidden="1" w:unhideWhenUsed="1"/>
-    <w:lsdException w:name="index 9" w:semiHidden="1" w:unhideWhenUsed="1"/>
-    <w:lsdException w:name="toc 1" w:semiHidden="1" w:uiPriority="39" w:unhideWhenUsed="1"/>
-    <w:lsdException w:name="toc 2" w:semiHidden="1" w:uiPriority="39" w:unhideWhenUsed="1"/>
-    <w:lsdException w:name="toc 3" w:semiHidden="1" w:uiPriority="39" w:unhideWhenUsed="1"/>
-    <w:lsdException w:name="toc 4" w:semiHidden="1" w:uiPriority="39" w:unhideWhenUsed="1"/>
-    <w:lsdException w:name="toc 5" w:semiHidden="1" w:uiPriority="39" w:unhideWhenUsed="1"/>
-    <w:lsdException w:name="toc 6" w:semiHidden="1" w:uiPriority="39" w:unhideWhenUsed="1"/>
-    <w:lsdException w:name="toc 7" w:semiHidden="1" w:uiPriority="39" w:unhideWhenUsed="1"/>
-    <w:lsdException w:name="toc 8" w:semiHidden="1" w:uiPriority="39" w:unhideWhenUsed="1"/>
-    <w:lsdException w:name="toc 9" w:semiHidden="1" w:uiPriority="39" w:unhideWhenUsed="1"/>
-    <w:lsdException w:name="Normal Indent" w:semiHidden="1" w:unhideWhenUsed="1"/>
-    <w:lsdException w:name="footnote text" w:semiHidden="1" w:unhideWhenUsed="1"/>
-    <w:lsdException w:name="annotation text" w:semiHidden="1" w:unhideWhenUsed="1"/>
-    <w:lsdException w:name="header" w:semiHidden="1" w:unhideWhenUsed="1"/>
-    <w:lsdException w:name="footer" w:semiHidden="1" w:unhideWhenUsed="1"/>
-    <w:lsdException w:name="index heading" w:semiHidden="1" w:unhideWhenUsed="1"/>
-    <w:lsdException w:name="caption" w:semiHidden="1" w:uiPriority="35" w:unhideWhenUsed="1" w:qFormat="1"/>
-    <w:lsdException w:name="table of figures" w:semiHidden="1" w:unhideWhenUsed="1"/>
-    <w:lsdException w:name="envelope address" w:semiHidden="1" w:unhideWhenUsed="1"/>
-    <w:lsdException w:name="envelope return" w:semiHidden="1" w:unhideWhenUsed="1"/>
-    <w:lsdException w:name="footnote reference" w:semiHidden="1" w:unhideWhenUsed="1"/>
-    <w:lsdException w:name="annotation reference" w:semiHidden="1" w:unhideWhenUsed="1"/>
-    <w:lsdException w:name="line number" w:semiHidden="1" w:unhideWhenUsed="1"/>
-    <w:lsdException w:name="page number" w:semiHidden="1" w:unhideWhenUsed="1"/>
-    <w:lsdException w:name="endnote reference" w:semiHidden="1" w:unhideWhenUsed="1"/>
-    <w:lsdException w:name="endnote text" w:semiHidden="1" w:unhideWhenUsed="1"/>
-    <w:lsdException w:name="table of authorities" w:semiHidden="1" w:unhideWhenUsed="1"/>
-    <w:lsdException w:name="macro" w:semiHidden="1" w:unhideWhenUsed="1"/>
-    <w:lsdException w:name="toa heading" w:semiHidden="1" w:unhideWhenUsed="1"/>
-    <w:lsdException w:name="List" w:semiHidden="1" w:unhideWhenUsed="1"/>
-    <w:lsdException w:name="List Bullet" w:semiHidden="1" w:unhideWhenUsed="1"/>
-    <w:lsdException w:name="List Number" w:semiHidden="1" w:unhideWhenUsed="1"/>
-    <w:lsdException w:name="List 2" w:semiHidden="1" w:unhideWhenUsed="1"/>
-    <w:lsdException w:name="List 3" w:semiHidden="1" w:unhideWhenUsed="1"/>
-    <w:lsdException w:name="List 4" w:semiHidden="1" w:unhideWhenUsed="1"/>
-    <w:lsdException w:name="List 5" w:semiHidden="1" w:unhideWhenUsed="1"/>
-    <w:lsdException w:name="List Bullet 2" w:semiHidden="1" w:unhideWhenUsed="1"/>
-    <w:lsdException w:name="List Bullet 3" w:semiHidden="1" w:unhideWhenUsed="1"/>
-    <w:lsdException w:name="List Bullet 4" w:semiHidden="1" w:unhideWhenUsed="1"/>
-    <w:lsdException w:name="List Bullet 5" w:semiHidden="1" w:unhideWhenUsed="1"/>
-    <w:lsdException w:name="List Number 2" w:semiHidden="1" w:unhideWhenUsed="1"/>
-    <w:lsdException w:name="List Number 3" w:semiHidden="1" w:unhideWhenUsed="1"/>
-    <w:lsdException w:name="List Number 4" w:semiHidden="1" w:unhideWhenUsed="1"/>
-    <w:lsdException w:name="List Number 5" w:semiHidden="1" w:unhideWhenUsed="1"/>
-    <w:lsdException w:name="Title" w:uiPriority="10" w:qFormat="1"/>
-    <w:lsdException w:name="Closing" w:semiHidden="1" w:unhideWhenUsed="1"/>
-    <w:lsdException w:name="Signature" w:semiHidden="1" w:unhideWhenUsed="1"/>
-    <w:lsdException w:name="Default Paragraph Font" w:semiHidden="1" w:uiPriority="1" w:unhideWhenUsed="1"/>
-    <w:lsdException w:name="Body Text" w:semiHidden="1" w:unhideWhenUsed="1"/>
-    <w:lsdException w:name="Body Text Indent" w:semiHidden="1" w:unhideWhenUsed="1"/>
-    <w:lsdException w:name="List Continue" w:semiHidden="1" w:unhideWhenUsed="1"/>
-    <w:lsdException w:name="List Continue 2" w:semiHidden="1" w:unhideWhenUsed="1"/>
-    <w:lsdException w:name="List Continue 3" w:semiHidden="1" w:unhideWhenUsed="1"/>
-    <w:lsdException w:name="List Continue 4" w:semiHidden="1" w:unhideWhenUsed="1"/>
-    <w:lsdException w:name="List Continue 5" w:semiHidden="1" w:unhideWhenUsed="1"/>
-    <w:lsdException w:name="Message Header" w:semiHidden="1" w:unhideWhenUsed="1"/>
-    <w:lsdException w:name="Subtitle" w:uiPriority="11" w:qFormat="1"/>
-    <w:lsdException w:name="Salutation" w:semiHidden="1" w:unhideWhenUsed="1"/>
-    <w:lsdException w:name="Date" w:semiHidden="1" w:unhideWhenUsed="1"/>
-    <w:lsdException w:name="Body Text First Indent" w:semiHidden="1" w:unhideWhenUsed="1"/>
-    <w:lsdException w:name="Body Text First Indent 2" w:semiHidden="1" w:unhideWhenUsed="1"/>
-    <w:lsdException w:name="Note Heading" w:semiHidden="1" w:unhideWhenUsed="1"/>
-    <w:lsdException w:name="Body Text 2" w:semiHidden="1" w:unhideWhenUsed="1"/>
-    <w:lsdException w:name="Body Text 3" w:semiHidden="1" w:unhideWhenUsed="1"/>
-    <w:lsdException w:name="Body Text Indent 2" w:semiHidden="1" w:unhideWhenUsed="1"/>
-    <w:lsdException w:name="Body Text Indent 3" w:semiHidden="1" w:unhideWhenUsed="1"/>
-    <w:lsdException w:name="Block Text" w:semiHidden="1" w:unhideWhenUsed="1"/>
-    <w:lsdException w:name="Hyperlink" w:semiHidden="1" w:unhideWhenUsed="1"/>
-    <w:lsdException w:name="FollowedHyperlink" w:semiHidden="1" w:unhideWhenUsed="1"/>
-    <w:lsdException w:name="Strong" w:uiPriority="22" w:qFormat="1"/>
-    <w:lsdException w:name="Emphasis" w:uiPriority="20" w:qFormat="1"/>
-    <w:lsdException w:name="Document Map" w:semiHidden="1" w:unhideWhenUsed="1"/>
-    <w:lsdException w:name="Plain Text" w:semiHidden="1" w:unhideWhenUsed="1"/>
-    <w:lsdException w:name="E-mail Signature" w:semiHidden="1" w:unhideWhenUsed="1"/>
-    <w:lsdException w:name="HTML Top of Form" w:semiHidden="1" w:unhideWhenUsed="1"/>
-    <w:lsdException w:name="HTML Bottom of Form" w:semiHidden="1" w:unhideWhenUsed="1"/>
-    <w:lsdException w:name="Normal (Web)" w:semiHidden="1" w:unhideWhenUsed="1"/>
-    <w:lsdException w:name="HTML Acronym" w:semiHidden="1" w:unhideWhenUsed="1"/>
-    <w:lsdException w:name="HTML Address" w:semiHidden="1" w:unhideWhenUsed="1"/>
-    <w:lsdException w:name="HTML Cite" w:semiHidden="1" w:unhideWhenUsed="1"/>
-    <w:lsdException w:name="HTML Code" w:semiHidden="1" w:unhideWhenUsed="1"/>
-    <w:lsdException w:name="HTML Definition" w:semiHidden="1" w:unhideWhenUsed="1"/>
-    <w:lsdException w:name="HTML Keyboard" w:semiHidden="1" w:unhideWhenUsed="1"/>
-    <w:lsdException w:name="HTML Preformatted" w:semiHidden="1" w:unhideWhenUsed="1"/>
-    <w:lsdException w:name="HTML Sample" w:semiHidden="1" w:unhideWhenUsed="1"/>
-    <w:lsdException w:name="HTML Typewriter" w:semiHidden="1" w:unhideWhenUsed="1"/>
-    <w:lsdException w:name="HTML Variable" w:semiHidden="1" w:unhideWhenUsed="1"/>
-    <w:lsdException w:name="Normal Table" w:semiHidden="1" w:unhideWhenUsed="1"/>
-    <w:lsdException w:name="annotation subject" w:semiHidden="1" w:unhideWhenUsed="1"/>
-    <w:lsdException w:name="No List" w:semiHidden="1" w:unhideWhenUsed="1"/>
-    <w:lsdException w:name="Outline List 1" w:semiHidden="1" w:unhideWhenUsed="1"/>
-    <w:lsdException w:name="Outline List 2" w:semiHidden="1" w:unhideWhenUsed="1"/>
-    <w:lsdException w:name="Outline List 3" w:semiHidden="1" w:unhideWhenUsed="1"/>
-    <w:lsdException w:name="Table Simple 1" w:semiHidden="1" w:unhideWhenUsed="1"/>
-    <w:lsdException w:name="Table Simple 2" w:semiHidden="1" w:unhideWhenUsed="1"/>
-    <w:lsdException w:name="Table Simple 3" w:semiHidden="1" w:unhideWhenUsed="1"/>
-    <w:lsdException w:name="Table Classic 1" w:semiHidden="1" w:unhideWhenUsed="1"/>
-    <w:lsdException w:name="Table Classic 2" w:semiHidden="1" w:unhideWhenUsed="1"/>
-    <w:lsdException w:name="Table Classic 3" w:semiHidden="1" w:unhideWhenUsed="1"/>
-    <w:lsdException w:name="Table Classic 4" w:semiHidden="1" w:unhideWhenUsed="1"/>
-    <w:lsdException w:name="Table Colorful 1" w:semiHidden="1" w:unhideWhenUsed="1"/>
-    <w:lsdException w:name="Table Colorful 2" w:semiHidden="1" w:unhideWhenUsed="1"/>
-    <w:lsdException w:name="Table Colorful 3" w:semiHidden="1" w:unhideWhenUsed="1"/>
-    <w:lsdException w:name="Table Columns 1" w:semiHidden="1" w:unhideWhenUsed="1"/>
-    <w:lsdException w:name="Table Columns 2" w:semiHidden="1" w:unhideWhenUsed="1"/>
-    <w:lsdException w:name="Table Columns 3" w:semiHidden="1" w:unhideWhenUsed="1"/>
-    <w:lsdException w:name="Table Columns 4" w:semiHidden="1" w:unhideWhenUsed="1"/>
-    <w:lsdException w:name="Table Columns 5" w:semiHidden="1" w:unhideWhenUsed="1"/>
-    <w:lsdException w:name="Table Grid 1" w:semiHidden="1" w:unhideWhenUsed="1"/>
-    <w:lsdException w:name="Table Grid 2" w:semiHidden="1" w:unhideWhenUsed="1"/>
-    <w:lsdException w:name="Table Grid 3" w:semiHidden="1" w:unhideWhenUsed="1"/>
-    <w:lsdException w:name="Table Grid 4" w:semiHidden="1" w:unhideWhenUsed="1"/>
-    <w:lsdException w:name="Table Grid 5" w:semiHidden="1" w:unhideWhenUsed="1"/>
-    <w:lsdException w:name="Table Grid 6" w:semiHidden="1" w:unhideWhenUsed="1"/>
-    <w:lsdException w:name="Table Grid 7" w:semiHidden="1" w:unhideWhenUsed="1"/>
-    <w:lsdException w:name="Table Grid 8" w:semiHidden="1" w:unhideWhenUsed="1"/>
-    <w:lsdException w:name="Table List 1" w:semiHidden="1" w:unhideWhenUsed="1"/>
-    <w:lsdException w:name="Table List 2" w:semiHidden="1" w:unhideWhenUsed="1"/>
-    <w:lsdException w:name="Table List 3" w:semiHidden="1" w:unhideWhenUsed="1"/>
-    <w:lsdException w:name="Table List 4" w:semiHidden="1" w:unhideWhenUsed="1"/>
-    <w:lsdException w:name="Table List 5" w:semiHidden="1" w:unhideWhenUsed="1"/>
-    <w:lsdException w:name="Table List 6" w:semiHidden="1" w:unhideWhenUsed="1"/>
-    <w:lsdException w:name="Table List 7" w:semiHidden="1" w:unhideWhenUsed="1"/>
-    <w:lsdException w:name="Table List 8" w:semiHidden="1" w:unhideWhenUsed="1"/>
-    <w:lsdException w:name="Table 3D effects 1" w:semiHidden="1" w:unhideWhenUsed="1"/>
-    <w:lsdException w:name="Table 3D effects 2" w:semiHidden="1" w:unhideWhenUsed="1"/>
-    <w:lsdException w:name="Table 3D effects 3" w:semiHidden="1" w:unhideWhenUsed="1"/>
-    <w:lsdException w:name="Table Contemporary" w:semiHidden="1" w:unhideWhenUsed="1"/>
-    <w:lsdException w:name="Table Elegant" w:semiHidden="1" w:unhideWhenUsed="1"/>
-    <w:lsdException w:name="Table Professional" w:semiHidden="1" w:unhideWhenUsed="1"/>
-    <w:lsdException w:name="Table Subtle 1" w:semiHidden="1" w:unhideWhenUsed="1"/>
-    <w:lsdException w:name="Table Subtle 2" w:semiHidden="1" w:unhideWhenUsed="1"/>
-    <w:lsdException w:name="Table Web 1" w:semiHidden="1" w:unhideWhenUsed="1"/>
-    <w:lsdException w:name="Table Web 2" w:semiHidden="1" w:unhideWhenUsed="1"/>
-    <w:lsdException w:name="Table Web 3" w:semiHidden="1" w:unhideWhenUsed="1"/>
-    <w:lsdException w:name="Balloon Text" w:semiHidden="1" w:unhideWhenUsed="1"/>
-    <w:lsdException w:name="Table Grid" w:uiPriority="39"/>
-    <w:lsdException w:name="Table Theme" w:semiHidden="1" w:unhideWhenUsed="1"/>
-    <w:lsdException w:name="Placeholder Text" w:semiHidden="1"/>
-    <w:lsdException w:name="No Spacing" w:uiPriority="1" w:qFormat="1"/>
-    <w:lsdException w:name="Light Shading" w:uiPriority="60"/>
-    <w:lsdException w:name="Light List" w:uiPriority="61"/>
-    <w:lsdException w:name="Light Grid" w:uiPriority="62"/>
-    <w:lsdException w:name="Medium Shading 1" w:uiPriority="63"/>
-    <w:lsdException w:name="Medium Shading 2" w:uiPriority="64"/>
-    <w:lsdException w:name="Medium List 1" w:uiPriority="65"/>
-    <w:lsdException w:name="Medium List 2" w:uiPriority="66"/>
-    <w:lsdException w:name="Medium Grid 1" w:uiPriority="67"/>
-    <w:lsdException w:name="Medium Grid 2" w:uiPriority="68"/>
-    <w:lsdException w:name="Medium Grid 3" w:uiPriority="69"/>
-    <w:lsdException w:name="Dark List" w:uiPriority="70"/>
-    <w:lsdException w:name="Colorful Shading" w:uiPriority="71"/>
-    <w:lsdException w:name="Colorful List" w:uiPriority="72"/>
-    <w:lsdException w:name="Colorful Grid" w:uiPriority="73"/>
-    <w:lsdException w:name="Light Shading Accent 1" w:uiPriority="60"/>
-    <w:lsdException w:name="Light List Accent 1" w:uiPriority="61"/>
-    <w:lsdException w:name="Light Grid Accent 1" w:uiPriority="62"/>
-    <w:lsdException w:name="Medium Shading 1 Accent 1" w:uiPriority="63"/>
-    <w:lsdException w:name="Medium Shading 2 Accent 1" w:uiPriority="64"/>
-    <w:lsdException w:name="Medium List 1 Accent 1" w:uiPriority="65"/>
-    <w:lsdException w:name="Revision" w:semiHidden="1"/>
-    <w:lsdException w:name="List Paragraph" w:uiPriority="34" w:qFormat="1"/>
-    <w:lsdException w:name="Quote" w:uiPriority="29" w:qFormat="1"/>
-    <w:lsdException w:name="Intense Quote" w:uiPriority="30" w:qFormat="1"/>
-    <w:lsdException w:name="Medium List 2 Accent 1" w:uiPriority="66"/>
-    <w:lsdException w:name="Medium Grid 1 Accent 1" w:uiPriority="67"/>
-    <w:lsdException w:name="Medium Grid 2 Accent 1" w:uiPriority="68"/>
-    <w:lsdException w:name="Medium Grid 3 Accent 1" w:uiPriority="69"/>
-    <w:lsdException w:name="Dark List Accent 1" w:uiPriority="70"/>
-    <w:lsdException w:name="Colorful Shading Accent 1" w:uiPriority="71"/>
-    <w:lsdException w:name="Colorful List Accent 1" w:uiPriority="72"/>
-    <w:lsdException w:name="Colorful Grid Accent 1" w:uiPriority="73"/>
-    <w:lsdException w:name="Light Shading Accent 2" w:uiPriority="60"/>
-    <w:lsdException w:name="Light List Accent 2" w:uiPriority="61"/>
-    <w:lsdException w:name="Light Grid Accent 2" w:uiPriority="62"/>
-    <w:lsdException w:name="Medium Shading 1 Accent 2" w:uiPriority="63"/>
-    <w:lsdException w:name="Medium Shading 2 Accent 2" w:uiPriority="64"/>
-    <w:lsdException w:name="Medium List 1 Accent 2" w:uiPriority="65"/>
-    <w:lsdException w:name="Medium List 2 Accent 2" w:uiPriority="66"/>
-    <w:lsdException w:name="Medium Grid 1 Accent 2" w:uiPriority="67"/>
-    <w:lsdException w:name="Medium Grid 2 Accent 2" w:uiPriority="68"/>
-    <w:lsdException w:name="Medium Grid 3 Accent 2" w:uiPriority="69"/>
-    <w:lsdException w:name="Dark List Accent 2" w:uiPriority="70"/>
-    <w:lsdException w:name="Colorful Shading Accent 2" w:uiPriority="71"/>
-    <w:lsdException w:name="Colorful List Accent 2" w:uiPriority="72"/>
-    <w:lsdException w:name="Colorful Grid Accent 2" w:uiPriority="73"/>
-    <w:lsdException w:name="Light Shading Accent 3" w:uiPriority="60"/>
-    <w:lsdException w:name="Light List Accent 3" w:uiPriority="61"/>
-    <w:lsdException w:name="Light Grid Accent 3" w:uiPriority="62"/>
-    <w:lsdException w:name="Medium Shading 1 Accent 3" w:uiPriority="63"/>
-    <w:lsdException w:name="Medium Shading 2 Accent 3" w:uiPriority="64"/>
-    <w:lsdException w:name="Medium List 1 Accent 3" w:uiPriority="65"/>
-    <w:lsdException w:name="Medium List 2 Accent 3" w:uiPriority="66"/>
-    <w:lsdException w:name="Medium Grid 1 Accent 3" w:uiPriority="67"/>
-    <w:lsdException w:name="Medium Grid 2 Accent 3" w:uiPriority="68"/>
-    <w:lsdException w:name="Medium Grid 3 Accent 3" w:uiPriority="69"/>
-    <w:lsdException w:name="Dark List Accent 3" w:uiPriority="70"/>
-    <w:lsdException w:name="Colorful Shading Accent 3" w:uiPriority="71"/>
-    <w:lsdException w:name="Colorful List Accent 3" w:uiPriority="72"/>
-    <w:lsdException w:name="Colorful Grid Accent 3" w:uiPriority="73"/>
-    <w:lsdException w:name="Light Shading Accent 4" w:uiPriority="60"/>
-    <w:lsdException w:name="Light List Accent 4" w:uiPriority="61"/>
-    <w:lsdException w:name="Light Grid Accent 4" w:uiPriority="62"/>
-    <w:lsdException w:name="Medium Shading 1 Accent 4" w:uiPriority="63"/>
-    <w:lsdException w:name="Medium Shading 2 Accent 4" w:uiPriority="64"/>
-    <w:lsdException w:name="Medium List 1 Accent 4" w:uiPriority="65"/>
-    <w:lsdException w:name="Medium List 2 Accent 4" w:uiPriority="66"/>
-    <w:lsdException w:name="Medium Grid 1 Accent 4" w:uiPriority="67"/>
-    <w:lsdException w:name="Medium Grid 2 Accent 4" w:uiPriority="68"/>
-    <w:lsdException w:name="Medium Grid 3 Accent 4" w:uiPriority="69"/>
-    <w:lsdException w:name="Dark List Accent 4" w:uiPriority="70"/>
-    <w:lsdException w:name="Colorful Shading Accent 4" w:uiPriority="71"/>
-    <w:lsdException w:name="Colorful List Accent 4" w:uiPriority="72"/>
-    <w:lsdException w:name="Colorful Grid Accent 4" w:uiPriority="73"/>
-    <w:lsdException w:name="Light Shading Accent 5" w:uiPriority="60"/>
-    <w:lsdException w:name="Light List Accent 5" w:uiPriority="61"/>
-    <w:lsdException w:name="Light Grid Accent 5" w:uiPriority="62"/>
-    <w:lsdException w:name="Medium Shading 1 Accent 5" w:uiPriority="63"/>
-    <w:lsdException w:name="Medium Shading 2 Accent 5" w:uiPriority="64"/>
-    <w:lsdException w:name="Medium List 1 Accent 5" w:uiPriority="65"/>
-    <w:lsdException w:name="Medium List 2 Accent 5" w:uiPriority="66"/>
-    <w:lsdException w:name="Medium Grid 1 Accent 5" w:uiPriority="67"/>
-    <w:lsdException w:name="Medium Grid 2 Accent 5" w:uiPriority="68"/>
-    <w:lsdException w:name="Medium Grid 3 Accent 5" w:uiPriority="69"/>
-    <w:lsdException w:name="Dark List Accent 5" w:uiPriority="70"/>
-    <w:lsdException w:name="Colorful Shading Accent 5" w:uiPriority="71"/>
-    <w:lsdException w:name="Colorful List Accent 5" w:uiPriority="72"/>
-    <w:lsdException w:name="Colorful Grid Accent 5" w:uiPriority="73"/>
-    <w:lsdException w:name="Light Shading Accent 6" w:uiPriority="60"/>
-    <w:lsdException w:name="Light List Accent 6" w:uiPriority="61"/>
-    <w:lsdException w:name="Light Grid Accent 6" w:uiPriority="62"/>
-    <w:lsdException w:name="Medium Shading 1 Accent 6" w:uiPriority="63"/>
-    <w:lsdException w:name="Medium Shading 2 Accent 6" w:uiPriority="64"/>
-    <w:lsdException w:name="Medium List 1 Accent 6" w:uiPriority="65"/>
-    <w:lsdException w:name="Medium List 2 Accent 6" w:uiPriority="66"/>
-    <w:lsdException w:name="Medium Grid 1 Accent 6" w:uiPriority="67"/>
-    <w:lsdException w:name="Medium Grid 2 Accent 6" w:uiPriority="68"/>
-    <w:lsdException w:name="Medium Grid 3 Accent 6" w:uiPriority="69"/>
-    <w:lsdException w:name="Dark List Accent 6" w:uiPriority="70"/>
-    <w:lsdException w:name="Colorful Shading Accent 6" w:uiPriority="71"/>
-    <w:lsdException w:name="Colorful List Accent 6" w:uiPriority="72"/>
-    <w:lsdException w:name="Colorful Grid Accent 6" w:uiPriority="73"/>
-    <w:lsdException w:name="Subtle Emphasis" w:uiPriority="19" w:qFormat="1"/>
-    <w:lsdException w:name="Intense Emphasis" w:uiPriority="21" w:qFormat="1"/>
-    <w:lsdException w:name="Subtle Reference" w:uiPriority="31" w:qFormat="1"/>
-    <w:lsdException w:name="Intense Reference" w:uiPriority="32" w:qFormat="1"/>
-    <w:lsdException w:name="Book Title" w:uiPriority="33" w:qFormat="1"/>
-    <w:lsdException w:name="Bibliography" w:semiHidden="1" w:uiPriority="37" w:unhideWhenUsed="1"/>
-    <w:lsdException w:name="TOC Heading" w:semiHidden="1" w:uiPriority="39" w:unhideWhenUsed="1" w:qFormat="1"/>
-    <w:lsdException w:name="Plain Table 1" w:uiPriority="41"/>
-    <w:lsdException w:name="Plain Table 2" w:uiPriority="42"/>
-    <w:lsdException w:name="Plain Table 3" w:uiPriority="43"/>
-    <w:lsdException w:name="Plain Table 4" w:uiPriority="44"/>
-    <w:lsdException w:name="Plain Table 5" w:uiPriority="45"/>
-    <w:lsdException w:name="Grid Table Light" w:uiPriority="40"/>
-    <w:lsdException w:name="Grid Table 1 Light" w:uiPriority="46"/>
-    <w:lsdException w:name="Grid Table 2" w:uiPriority="47"/>
-    <w:lsdException w:name="Grid Table 3" w:uiPriority="48"/>
-    <w:lsdException w:name="Grid Table 4" w:uiPriority="49"/>
-    <w:lsdException w:name="Grid Table 5 Dark" w:uiPriority="50"/>
-    <w:lsdException w:name="Grid Table 6 Colorful" w:uiPriority="51"/>
-    <w:lsdException w:name="Grid Table 7 Colorful" w:uiPriority="52"/>
-    <w:lsdException w:name="Grid Table 1 Light Accent 1" w:uiPriority="46"/>
-    <w:lsdException w:name="Grid Table 2 Accent 1" w:uiPriority="47"/>
-    <w:lsdException w:name="Grid Table 3 Accent 1" w:uiPriority="48"/>
-    <w:lsdException w:name="Grid Table 4 Accent 1" w:uiPriority="49"/>
-    <w:lsdException w:name="Grid Table 5 Dark Accent 1" w:uiPriority="50"/>
-    <w:lsdException w:name="Grid Table 6 Colorful Accent 1" w:uiPriority="51"/>
-    <w:lsdException w:name="Grid Table 7 Colorful Accent 1" w:uiPriority="52"/>
-    <w:lsdException w:name="Grid Table 1 Light Accent 2" w:uiPriority="46"/>
-    <w:lsdException w:name="Grid Table 2 Accent 2" w:uiPriority="47"/>
-    <w:lsdException w:name="Grid Table 3 Accent 2" w:uiPriority="48"/>
-    <w:lsdException w:name="Grid Table 4 Accent 2" w:uiPriority="49"/>
-    <w:lsdException w:name="Grid Table 5 Dark Accent 2" w:uiPriority="50"/>
-    <w:lsdException w:name="Grid Table 6 Colorful Accent 2" w:uiPriority="51"/>
-    <w:lsdException w:name="Grid Table 7 Colorful Accent 2" w:uiPriority="52"/>
-    <w:lsdException w:name="Grid Table 1 Light Accent 3" w:uiPriority="46"/>
-    <w:lsdException w:name="Grid Table 2 Accent 3" w:uiPriority="47"/>
-    <w:lsdException w:name="Grid Table 3 Accent 3" w:uiPriority="48"/>
-    <w:lsdException w:name="Grid Table 4 Accent 3" w:uiPriority="49"/>
-    <w:lsdException w:name="Grid Table 5 Dark Accent 3" w:uiPriority="50"/>
-    <w:lsdException w:name="Grid Table 6 Colorful Accent 3" w:uiPriority="51"/>
-    <w:lsdException w:name="Grid Table 7 Colorful Accent 3" w:uiPriority="52"/>
-    <w:lsdException w:name="Grid Table 1 Light Accent 4" w:uiPriority="46"/>
-    <w:lsdException w:name="Grid Table 2 Accent 4" w:uiPriority="47"/>
-    <w:lsdException w:name="Grid Table 3 Accent 4" w:uiPriority="48"/>
-    <w:lsdException w:name="Grid Table 4 Accent 4" w:uiPriority="49"/>
-    <w:lsdException w:name="Grid Table 5 Dark Accent 4" w:uiPriority="50"/>
-    <w:lsdException w:name="Grid Table 6 Colorful Accent 4" w:uiPriority="51"/>
-    <w:lsdException w:name="Grid Table 7 Colorful Accent 4" w:uiPriority="52"/>
-    <w:lsdException w:name="Grid Table 1 Light Accent 5" w:uiPriority="46"/>
-    <w:lsdException w:name="Grid Table 2 Accent 5" w:uiPriority="47"/>
-    <w:lsdException w:name="Grid Table 3 Accent 5" w:uiPriority="48"/>
-    <w:lsdException w:name="Grid Table 4 Accent 5" w:uiPriority="49"/>
-    <w:lsdException w:name="Grid Table 5 Dark Accent 5" w:uiPriority="50"/>
-    <w:lsdException w:name="Grid Table 6 Colorful Accent 5" w:uiPriority="51"/>
-    <w:lsdException w:name="Grid Table 7 Colorful Accent 5" w:uiPriority="52"/>
-    <w:lsdException w:name="Grid Table 1 Light Accent 6" w:uiPriority="46"/>
-    <w:lsdException w:name="Grid Table 2 Accent 6" w:uiPriority="47"/>
-    <w:lsdException w:name="Grid Table 3 Accent 6" w:uiPriority="48"/>
-    <w:lsdException w:name="Grid Table 4 Accent 6" w:uiPriority="49"/>
-    <w:lsdException w:name="Grid Table 5 Dark Accent 6" w:uiPriority="50"/>
-    <w:lsdException w:name="Grid Table 6 Colorful Accent 6" w:uiPriority="51"/>
-    <w:lsdException w:name="Grid Table 7 Colorful Accent 6" w:uiPriority="52"/>
-    <w:lsdException w:name="List Table 1 Light" w:uiPriority="46"/>
-    <w:lsdException w:name="List Table 2" w:uiPriority="47"/>
-    <w:lsdException w:name="List Table 3" w:uiPriority="48"/>
-    <w:lsdException w:name="List Table 4" w:uiPriority="49"/>
-    <w:lsdException w:name="List Table 5 Dark" w:uiPriority="50"/>
-    <w:lsdException w:name="List Table 6 Colorful" w:uiPriority="51"/>
-    <w:lsdException w:name="List Table 7 Colorful" w:uiPriority="52"/>
-    <w:lsdException w:name="List Table 1 Light Accent 1" w:uiPriority="46"/>
-    <w:lsdException w:name="List Table 2 Accent 1" w:uiPriority="47"/>
-    <w:lsdException w:name="List Table 3 Accent 1" w:uiPriority="48"/>
-    <w:lsdException w:name="List Table 4 Accent 1" w:uiPriority="49"/>
-    <w:lsdException w:name="List Table 5 Dark Accent 1" w:uiPriority="50"/>
-    <w:lsdException w:name="List Table 6 Colorful Accent 1" w:uiPriority="51"/>
-    <w:lsdException w:name="List Table 7 Colorful Accent 1" w:uiPriority="52"/>
-    <w:lsdException w:name="List Table 1 Light Accent 2" w:uiPriority="46"/>
-    <w:lsdException w:name="List Table 2 Accent 2" w:uiPriority="47"/>
-    <w:lsdException w:name="List Table 3 Accent 2" w:uiPriority="48"/>
-    <w:lsdException w:name="List Table 4 Accent 2" w:uiPriority="49"/>
-    <w:lsdException w:name="List Table 5 Dark Accent 2" w:uiPriority="50"/>
-    <w:lsdException w:name="List Table 6 Colorful Accent 2" w:uiPriority="51"/>
-    <w:lsdException w:name="List Table 7 Colorful Accent 2" w:uiPriority="52"/>
-    <w:lsdException w:name="List Table 1 Light Accent 3" w:uiPriority="46"/>
-    <w:lsdException w:name="List Table 2 Accent 3" w:uiPriority="47"/>
-    <w:lsdException w:name="List Table 3 Accent 3" w:uiPriority="48"/>
-    <w:lsdException w:name="List Table 4 Accent 3" w:uiPriority="49"/>
-    <w:lsdException w:name="List Table 5 Dark Accent 3" w:uiPriority="50"/>
-    <w:lsdException w:name="List Table 6 Colorful Accent 3" w:uiPriority="51"/>
-    <w:lsdException w:name="List Table 7 Colorful Accent 3" w:uiPriority="52"/>
-    <w:lsdException w:name="List Table 1 Light Accent 4" w:uiPriority="46"/>
-    <w:lsdException w:name="List Table 2 Accent 4" w:uiPriority="47"/>
-    <w:lsdException w:name="List Table 3 Accent 4" w:uiPriority="48"/>
-    <w:lsdException w:name="List Table 4 Accent 4" w:uiPriority="49"/>
-    <w:lsdException w:name="List Table 5 Dark Accent 4" w:uiPriority="50"/>
-    <w:lsdException w:name="List Table 6 Colorful Accent 4" w:uiPriority="51"/>
-    <w:lsdException w:name="List Table 7 Colorful Accent 4" w:uiPriority="52"/>
-    <w:lsdException w:name="List Table 1 Light Accent 5" w:uiPriority="46"/>
-    <w:lsdException w:name="List Table 2 Accent 5" w:uiPriority="47"/>
-    <w:lsdException w:name="List Table 3 Accent 5" w:uiPriority="48"/>
-    <w:lsdException w:name="List Table 4 Accent 5" w:uiPriority="49"/>
-    <w:lsdException w:name="List Table 5 Dark Accent 5" w:uiPriority="50"/>
-    <w:lsdException w:name="List Table 6 Colorful Accent 5" w:uiPriority="51"/>
-    <w:lsdException w:name="List Table 7 Colorful Accent 5" w:uiPriority="52"/>
-    <w:lsdException w:name="List Table 1 Light Accent 6" w:uiPriority="46"/>
-    <w:lsdException w:name="List Table 2 Accent 6" w:uiPriority="47"/>
-    <w:lsdException w:name="List Table 3 Accent 6" w:uiPriority="48"/>
-    <w:lsdException w:name="List Table 4 Accent 6" w:uiPriority="49"/>
-    <w:lsdException w:name="List Table 5 Dark Accent 6" w:uiPriority="50"/>
-    <w:lsdException w:name="List Table 6 Colorful Accent 6" w:uiPriority="51"/>
-    <w:lsdException w:name="List Table 7 Colorful Accent 6" w:uiPriority="52"/>
-  </w:latentStyles>
-  <w:style w:type="paragraph" w:default="1" w:styleId="a">
-    <w:name w:val="Normal"/>
-    <w:qFormat/>
-  </w:style>
-  <w:style w:type="character" w:default="1" w:styleId="a0">
-    <w:name w:val="Default Paragraph Font"/>
-    <w:uiPriority w:val="1"/>
-    <w:semiHidden/>
-    <w:unhideWhenUsed/>
-  </w:style>
-  <w:style w:type="table" w:default="1" w:styleId="a1">
-    <w:name w:val="Normal Table"/>
-    <w:uiPriority w:val="99"/>
-    <w:semiHidden/>
-    <w:unhideWhenUsed/>
-    <w:tblPr>
-      <w:tblInd w:w="0" w:type="dxa"/>
-      <w:tblCellMar>
-        <w:top w:w="0" w:type="dxa"/>
-        <w:left w:w="108" w:type="dxa"/>
-        <w:bottom w:w="0" w:type="dxa"/>
-        <w:right w:w="108" w:type="dxa"/>
-      </w:tblCellMar>
-    </w:tblPr>
-  </w:style>
-  <w:style w:type="numbering" w:default="1" w:styleId="a2">
-    <w:name w:val="No List"/>
-    <w:uiPriority w:val="99"/>
-    <w:semiHidden/>
-    <w:unhideWhenUsed/>
-  </w:style>
-  <w:style w:type="character" w:styleId="a3">
-    <w:name w:val="Placeholder Text"/>
-    <w:basedOn w:val="a0"/>
-    <w:uiPriority w:val="99"/>
-    <w:rsid w:val="00312699"/>
-    <w:rPr>
-      <w:color w:val="808080"/>
-    </w:rPr>
-  </w:style>
-</w:styles>
-</file>
-
-<file path=word/glossary/webSettings.xml><?xml version="1.0" encoding="utf-8"?>
-<w:webSettings xmlns:mc="http://schemas.openxmlformats.org/markup-compatibility/2006" xmlns:r="http://schemas.openxmlformats.org/officeDocument/2006/relationships" xmlns:w="http://schemas.openxmlformats.org/wordprocessingml/2006/main" xmlns:w14="http://schemas.microsoft.com/office/word/2010/wordml" xmlns:w15="http://schemas.microsoft.com/office/word/2012/wordml" xmlns:w16se="http://schemas.microsoft.com/office/word/2015/wordml/symex" mc:Ignorable="w14 w15 w16se">
-  <w:optimizeForBrowser/>
-  <w:allowPNG/>
-</w:webSettings>
 </file>
 
 <file path=word/theme/theme1.xml><?xml version="1.0" encoding="utf-8"?>
@@ -7028,7 +6092,7 @@
 </file>
 
 <file path=customXml/itemProps1.xml><?xml version="1.0" encoding="utf-8"?>
-<ds:datastoreItem xmlns:ds="http://schemas.openxmlformats.org/officeDocument/2006/customXml" ds:itemID="{5AEB9E4B-7A0A-4FFA-9C2A-B2E0D8D20BD2}">
+<ds:datastoreItem xmlns:ds="http://schemas.openxmlformats.org/officeDocument/2006/customXml" ds:itemID="{C56B3992-2C17-4CE4-86DF-E6B6001293F0}">
   <ds:schemaRefs>
     <ds:schemaRef ds:uri="http://schemas.openxmlformats.org/officeDocument/2006/bibliography"/>
   </ds:schemaRefs>

</xml_diff>